<commit_message>
Avancement de la doc
</commit_message>
<xml_diff>
--- a/ressources/Documentation_Code.docx
+++ b/ressources/Documentation_Code.docx
@@ -144,8 +144,17 @@
                       <w:b/>
                       <w:sz w:val="24"/>
                     </w:rPr>
-                    <w:t> :</w:t>
-                  </w:r>
+                    <w:t> </w:t>
+                  </w:r>
+                  <w:proofErr w:type="gramStart"/>
+                  <w:r>
+                    <w:rPr>
+                      <w:b/>
+                      <w:sz w:val="24"/>
+                    </w:rPr>
+                    <w:t>:</w:t>
+                  </w:r>
+                  <w:proofErr w:type="gramEnd"/>
                   <w:r>
                     <w:rPr>
                       <w:b/>
@@ -299,25 +308,45 @@
               <w:txbxContent>
                 <w:p>
                   <w:r>
-                    <w:t>(1. sample)</w:t>
-                  </w:r>
-                  <w:r>
-                    <w:br/>
-                  </w:r>
-                  <w:r>
-                    <w:tab/>
-                    <w:t>1.1. gui</w:t>
-                  </w:r>
-                  <w:r>
-                    <w:br/>
-                  </w:r>
-                  <w:r>
-                    <w:tab/>
-                  </w:r>
-                  <w:r>
-                    <w:tab/>
-                    <w:t>1.1.1. controller</w:t>
-                  </w:r>
+                    <w:t xml:space="preserve">(1. </w:t>
+                  </w:r>
+                  <w:proofErr w:type="spellStart"/>
+                  <w:r>
+                    <w:t>sample</w:t>
+                  </w:r>
+                  <w:proofErr w:type="spellEnd"/>
+                  <w:r>
+                    <w:t>)</w:t>
+                  </w:r>
+                  <w:r>
+                    <w:br/>
+                  </w:r>
+                  <w:r>
+                    <w:tab/>
+                    <w:t xml:space="preserve">1.1. </w:t>
+                  </w:r>
+                  <w:proofErr w:type="gramStart"/>
+                  <w:r>
+                    <w:t>gui</w:t>
+                  </w:r>
+                  <w:proofErr w:type="gramEnd"/>
+                  <w:r>
+                    <w:br/>
+                  </w:r>
+                  <w:r>
+                    <w:tab/>
+                  </w:r>
+                  <w:r>
+                    <w:tab/>
+                    <w:t xml:space="preserve">1.1.1. </w:t>
+                  </w:r>
+                  <w:proofErr w:type="spellStart"/>
+                  <w:proofErr w:type="gramStart"/>
+                  <w:r>
+                    <w:t>controller</w:t>
+                  </w:r>
+                  <w:proofErr w:type="spellEnd"/>
+                  <w:proofErr w:type="gramEnd"/>
                   <w:r>
                     <w:br/>
                     <w:t xml:space="preserve">                                      </w:t>
@@ -326,8 +355,13 @@
                     <w:t xml:space="preserve"> </w:t>
                   </w:r>
                   <w:r>
-                    <w:t>1.1.1.1. AccueilController</w:t>
-                  </w:r>
+                    <w:t xml:space="preserve">1.1.1.1. </w:t>
+                  </w:r>
+                  <w:proofErr w:type="spellStart"/>
+                  <w:r>
+                    <w:t>AccueilController</w:t>
+                  </w:r>
+                  <w:proofErr w:type="spellEnd"/>
                   <w:r>
                     <w:br/>
                     <w:t xml:space="preserve">                                      </w:t>
@@ -341,12 +375,14 @@
                     </w:rPr>
                     <w:t xml:space="preserve">1.1.1.2. </w:t>
                   </w:r>
+                  <w:proofErr w:type="spellStart"/>
                   <w:r>
                     <w:rPr>
                       <w:u w:val="single"/>
                     </w:rPr>
                     <w:t>BaseController</w:t>
                   </w:r>
+                  <w:proofErr w:type="spellEnd"/>
                   <w:r>
                     <w:br/>
                     <w:t xml:space="preserve">                                      </w:t>
@@ -355,8 +391,13 @@
                     <w:t xml:space="preserve"> </w:t>
                   </w:r>
                   <w:r>
-                    <w:t>1.1.1.3. BatailleController</w:t>
-                  </w:r>
+                    <w:t xml:space="preserve">1.1.1.3. </w:t>
+                  </w:r>
+                  <w:proofErr w:type="spellStart"/>
+                  <w:r>
+                    <w:t>BatailleController</w:t>
+                  </w:r>
+                  <w:proofErr w:type="spellEnd"/>
                   <w:r>
                     <w:br/>
                   </w:r>
@@ -371,8 +412,13 @@
                     <w:t xml:space="preserve"> </w:t>
                   </w:r>
                   <w:r>
-                    <w:t>1.1.1.4. FinController</w:t>
-                  </w:r>
+                    <w:t xml:space="preserve">1.1.1.4. </w:t>
+                  </w:r>
+                  <w:proofErr w:type="spellStart"/>
+                  <w:r>
+                    <w:t>FinController</w:t>
+                  </w:r>
+                  <w:proofErr w:type="spellEnd"/>
                   <w:r>
                     <w:br/>
                     <w:t xml:space="preserve">             </w:t>
@@ -381,22 +427,37 @@
                     <w:t xml:space="preserve">                          1.1.1.5</w:t>
                   </w:r>
                   <w:r>
-                    <w:t>. PauseController</w:t>
-                  </w:r>
-                  <w:r>
-                    <w:br/>
-                  </w:r>
-                  <w:r>
-                    <w:tab/>
-                  </w:r>
-                  <w:r>
-                    <w:tab/>
-                    <w:t>1.1.2. view</w:t>
-                  </w:r>
-                  <w:r>
-                    <w:br/>
-                    <w:t xml:space="preserve">                                      1.1.2.1. DecoratorButton</w:t>
-                  </w:r>
+                    <w:t xml:space="preserve">. </w:t>
+                  </w:r>
+                  <w:proofErr w:type="spellStart"/>
+                  <w:r>
+                    <w:t>PauseController</w:t>
+                  </w:r>
+                  <w:proofErr w:type="spellEnd"/>
+                  <w:r>
+                    <w:br/>
+                  </w:r>
+                  <w:r>
+                    <w:tab/>
+                  </w:r>
+                  <w:r>
+                    <w:tab/>
+                    <w:t xml:space="preserve">1.1.2. </w:t>
+                  </w:r>
+                  <w:proofErr w:type="spellStart"/>
+                  <w:r>
+                    <w:t>view</w:t>
+                  </w:r>
+                  <w:proofErr w:type="spellEnd"/>
+                  <w:r>
+                    <w:br/>
+                    <w:t xml:space="preserve">                                      1.1.2.1. </w:t>
+                  </w:r>
+                  <w:proofErr w:type="spellStart"/>
+                  <w:r>
+                    <w:t>DecoratorButton</w:t>
+                  </w:r>
+                  <w:proofErr w:type="spellEnd"/>
                   <w:r>
                     <w:br/>
                     <w:t xml:space="preserve">                                                     </w:t>
@@ -405,16 +466,34 @@
                     <w:rPr>
                       <w:u w:val="single"/>
                     </w:rPr>
-                    <w:t>1.1.2.1.1. CaseButton</w:t>
-                  </w:r>
-                  <w:r>
-                    <w:br/>
-                    <w:t xml:space="preserve">                                                     1.1.2.1.2. ChoseDecoratorButton</w:t>
-                  </w:r>
-                  <w:r>
-                    <w:br/>
-                    <w:t xml:space="preserve">                                                     1.1.2.1.3. ConcreteCaseButton</w:t>
-                  </w:r>
+                    <w:t xml:space="preserve">1.1.2.1.1. </w:t>
+                  </w:r>
+                  <w:proofErr w:type="spellStart"/>
+                  <w:r>
+                    <w:rPr>
+                      <w:u w:val="single"/>
+                    </w:rPr>
+                    <w:t>CaseButton</w:t>
+                  </w:r>
+                  <w:proofErr w:type="spellEnd"/>
+                  <w:r>
+                    <w:br/>
+                    <w:t xml:space="preserve">                                                     1.1.2.1.2. </w:t>
+                  </w:r>
+                  <w:proofErr w:type="spellStart"/>
+                  <w:r>
+                    <w:t>ChoseDecoratorButton</w:t>
+                  </w:r>
+                  <w:proofErr w:type="spellEnd"/>
+                  <w:r>
+                    <w:br/>
+                    <w:t xml:space="preserve">                                                     1.1.2.1.3. </w:t>
+                  </w:r>
+                  <w:proofErr w:type="spellStart"/>
+                  <w:r>
+                    <w:t>ConcreteCaseButton</w:t>
+                  </w:r>
+                  <w:proofErr w:type="spellEnd"/>
                   <w:r>
                     <w:br/>
                     <w:t xml:space="preserve">                                                     </w:t>
@@ -423,24 +502,52 @@
                     <w:rPr>
                       <w:u w:val="single"/>
                     </w:rPr>
-                    <w:t>1.1.2.1.4. DecoratorButton</w:t>
-                  </w:r>
-                  <w:r>
-                    <w:br/>
-                    <w:t xml:space="preserve">                                                     1.1.2.1.5. KillDecoratorButton</w:t>
-                  </w:r>
-                  <w:r>
-                    <w:br/>
-                    <w:t xml:space="preserve">                                                     1.1.2.1.6. TouchedDecoratorButton</w:t>
-                  </w:r>
-                  <w:r>
-                    <w:br/>
-                    <w:t xml:space="preserve">                                                     1.1.2.1.7. VisibleDecoratorButton</w:t>
-                  </w:r>
-                  <w:r>
-                    <w:br/>
-                    <w:t xml:space="preserve">                                      1.1.2.2. BoatsBox</w:t>
-                  </w:r>
+                    <w:t xml:space="preserve">1.1.2.1.4. </w:t>
+                  </w:r>
+                  <w:proofErr w:type="spellStart"/>
+                  <w:r>
+                    <w:rPr>
+                      <w:u w:val="single"/>
+                    </w:rPr>
+                    <w:t>DecoratorButton</w:t>
+                  </w:r>
+                  <w:proofErr w:type="spellEnd"/>
+                  <w:r>
+                    <w:br/>
+                    <w:t xml:space="preserve">                                                     1.1.2.1.5. </w:t>
+                  </w:r>
+                  <w:proofErr w:type="spellStart"/>
+                  <w:r>
+                    <w:t>KillDecoratorButton</w:t>
+                  </w:r>
+                  <w:proofErr w:type="spellEnd"/>
+                  <w:r>
+                    <w:br/>
+                    <w:t xml:space="preserve">                                                     1.1.2.1.6. </w:t>
+                  </w:r>
+                  <w:proofErr w:type="spellStart"/>
+                  <w:r>
+                    <w:t>TouchedDecoratorButton</w:t>
+                  </w:r>
+                  <w:proofErr w:type="spellEnd"/>
+                  <w:r>
+                    <w:br/>
+                    <w:t xml:space="preserve">                                                     1.1.2.1.7. </w:t>
+                  </w:r>
+                  <w:proofErr w:type="spellStart"/>
+                  <w:r>
+                    <w:t>VisibleDecoratorButton</w:t>
+                  </w:r>
+                  <w:proofErr w:type="spellEnd"/>
+                  <w:r>
+                    <w:br/>
+                    <w:t xml:space="preserve">                                      1.1.2.2. </w:t>
+                  </w:r>
+                  <w:proofErr w:type="spellStart"/>
+                  <w:r>
+                    <w:t>BoatsBox</w:t>
+                  </w:r>
+                  <w:proofErr w:type="spellEnd"/>
                   <w:r>
                     <w:br/>
                     <w:t xml:space="preserve">                                      </w:t>
@@ -453,16 +560,31 @@
                   </w:r>
                   <w:r>
                     <w:br/>
-                    <w:t xml:space="preserve">                                      1.1.2.4. IAGrid</w:t>
-                  </w:r>
-                  <w:r>
-                    <w:br/>
-                    <w:t xml:space="preserve">                                      1.1.2.5. PlayerGrid</w:t>
-                  </w:r>
-                  <w:r>
-                    <w:br/>
-                    <w:t xml:space="preserve">                                      1.1.2.6. TableauScore</w:t>
-                  </w:r>
+                    <w:t xml:space="preserve">                                      1.1.2.4. </w:t>
+                  </w:r>
+                  <w:proofErr w:type="spellStart"/>
+                  <w:r>
+                    <w:t>IAGrid</w:t>
+                  </w:r>
+                  <w:proofErr w:type="spellEnd"/>
+                  <w:r>
+                    <w:br/>
+                    <w:t xml:space="preserve">                                      1.1.2.5. </w:t>
+                  </w:r>
+                  <w:proofErr w:type="spellStart"/>
+                  <w:r>
+                    <w:t>PlayerGrid</w:t>
+                  </w:r>
+                  <w:proofErr w:type="spellEnd"/>
+                  <w:r>
+                    <w:br/>
+                    <w:t xml:space="preserve">                                      1.1.2.6. </w:t>
+                  </w:r>
+                  <w:proofErr w:type="spellStart"/>
+                  <w:r>
+                    <w:t>TableauScore</w:t>
+                  </w:r>
+                  <w:proofErr w:type="spellEnd"/>
                   <w:r>
                     <w:br/>
                     <w:t xml:space="preserve">                                      </w:t>
@@ -471,8 +593,16 @@
                     <w:rPr>
                       <w:color w:val="E36C0A" w:themeColor="accent6" w:themeShade="BF"/>
                     </w:rPr>
-                    <w:t>1.1.2.7. vueAccueil.fxml</w:t>
-                  </w:r>
+                    <w:t xml:space="preserve">1.1.2.7. </w:t>
+                  </w:r>
+                  <w:proofErr w:type="spellStart"/>
+                  <w:r>
+                    <w:rPr>
+                      <w:color w:val="E36C0A" w:themeColor="accent6" w:themeShade="BF"/>
+                    </w:rPr>
+                    <w:t>vueAccueil.fxml</w:t>
+                  </w:r>
+                  <w:proofErr w:type="spellEnd"/>
                   <w:r>
                     <w:br/>
                     <w:t xml:space="preserve">                                      </w:t>
@@ -481,31 +611,47 @@
                     <w:rPr>
                       <w:color w:val="E36C0A" w:themeColor="accent6" w:themeShade="BF"/>
                     </w:rPr>
-                    <w:t>1.1.2.8. vueBataille.fxml</w:t>
-                  </w:r>
+                    <w:t xml:space="preserve">1.1.2.8. </w:t>
+                  </w:r>
+                  <w:proofErr w:type="spellStart"/>
                   <w:r>
                     <w:rPr>
                       <w:color w:val="E36C0A" w:themeColor="accent6" w:themeShade="BF"/>
                     </w:rPr>
-                    <w:br/>
-                  </w:r>
+                    <w:t>vueBataille.fxml</w:t>
+                  </w:r>
+                  <w:proofErr w:type="spellEnd"/>
                   <w:r>
                     <w:rPr>
                       <w:color w:val="E36C0A" w:themeColor="accent6" w:themeShade="BF"/>
                     </w:rPr>
-                    <w:tab/>
+                    <w:br/>
                   </w:r>
                   <w:r>
                     <w:rPr>
                       <w:color w:val="E36C0A" w:themeColor="accent6" w:themeShade="BF"/>
                     </w:rPr>
                     <w:tab/>
-                    <w:t xml:space="preserve">          1.1.2.9. vueFin.fxml</w:t>
                   </w:r>
                   <w:r>
                     <w:rPr>
                       <w:color w:val="E36C0A" w:themeColor="accent6" w:themeShade="BF"/>
                     </w:rPr>
+                    <w:tab/>
+                    <w:t xml:space="preserve">          1.1.2.9. </w:t>
+                  </w:r>
+                  <w:proofErr w:type="spellStart"/>
+                  <w:r>
+                    <w:rPr>
+                      <w:color w:val="E36C0A" w:themeColor="accent6" w:themeShade="BF"/>
+                    </w:rPr>
+                    <w:t>vueFin.fxml</w:t>
+                  </w:r>
+                  <w:proofErr w:type="spellEnd"/>
+                  <w:r>
+                    <w:rPr>
+                      <w:color w:val="E36C0A" w:themeColor="accent6" w:themeShade="BF"/>
+                    </w:rPr>
                     <w:br/>
                     <w:t xml:space="preserve">             </w:t>
                   </w:r>
@@ -519,12 +665,20 @@
                     <w:rPr>
                       <w:color w:val="E36C0A" w:themeColor="accent6" w:themeShade="BF"/>
                     </w:rPr>
-                    <w:t>. vueInfos.fxml</w:t>
-                  </w:r>
+                    <w:t xml:space="preserve">. </w:t>
+                  </w:r>
+                  <w:proofErr w:type="spellStart"/>
                   <w:r>
                     <w:rPr>
                       <w:color w:val="E36C0A" w:themeColor="accent6" w:themeShade="BF"/>
                     </w:rPr>
+                    <w:t>vueInfos.fxml</w:t>
+                  </w:r>
+                  <w:proofErr w:type="spellEnd"/>
+                  <w:r>
+                    <w:rPr>
+                      <w:color w:val="E36C0A" w:themeColor="accent6" w:themeShade="BF"/>
+                    </w:rPr>
                     <w:br/>
                     <w:t xml:space="preserve">              </w:t>
                   </w:r>
@@ -538,15 +692,30 @@
                     <w:rPr>
                       <w:color w:val="E36C0A" w:themeColor="accent6" w:themeShade="BF"/>
                     </w:rPr>
-                    <w:t>. vuePause.fxml</w:t>
-                  </w:r>
-                  <w:r>
-                    <w:br/>
-                  </w:r>
-                  <w:r>
-                    <w:tab/>
-                    <w:t>1.2. launcher</w:t>
-                  </w:r>
+                    <w:t xml:space="preserve">. </w:t>
+                  </w:r>
+                  <w:proofErr w:type="spellStart"/>
+                  <w:r>
+                    <w:rPr>
+                      <w:color w:val="E36C0A" w:themeColor="accent6" w:themeShade="BF"/>
+                    </w:rPr>
+                    <w:t>vuePause.fxml</w:t>
+                  </w:r>
+                  <w:proofErr w:type="spellEnd"/>
+                  <w:r>
+                    <w:br/>
+                  </w:r>
+                  <w:r>
+                    <w:tab/>
+                    <w:t xml:space="preserve">1.2. </w:t>
+                  </w:r>
+                  <w:proofErr w:type="spellStart"/>
+                  <w:proofErr w:type="gramStart"/>
+                  <w:r>
+                    <w:t>launcher</w:t>
+                  </w:r>
+                  <w:proofErr w:type="spellEnd"/>
+                  <w:proofErr w:type="gramEnd"/>
                   <w:r>
                     <w:br/>
                     <w:t xml:space="preserve">                     </w:t>
@@ -562,38 +731,58 @@
                   </w:r>
                   <w:r>
                     <w:tab/>
-                    <w:t>1.3. model</w:t>
-                  </w:r>
-                  <w:r>
-                    <w:br/>
-                  </w:r>
-                  <w:r>
-                    <w:tab/>
-                  </w:r>
-                  <w:r>
-                    <w:tab/>
-                    <w:t>1.3.1. IAStrategie</w:t>
-                  </w:r>
-                  <w:r>
-                    <w:br/>
-                  </w:r>
-                  <w:r>
-                    <w:tab/>
-                  </w:r>
-                  <w:r>
-                    <w:tab/>
-                    <w:t xml:space="preserve">           1.3.1.1. EasyIA</w:t>
-                  </w:r>
-                  <w:r>
-                    <w:br/>
-                  </w:r>
-                  <w:r>
-                    <w:tab/>
-                  </w:r>
-                  <w:r>
-                    <w:tab/>
-                    <w:t xml:space="preserve">           1.3.1.2. HardIA</w:t>
-                  </w:r>
+                    <w:t xml:space="preserve">1.3. </w:t>
+                  </w:r>
+                  <w:proofErr w:type="gramStart"/>
+                  <w:r>
+                    <w:t>model</w:t>
+                  </w:r>
+                  <w:proofErr w:type="gramEnd"/>
+                  <w:r>
+                    <w:br/>
+                  </w:r>
+                  <w:r>
+                    <w:tab/>
+                  </w:r>
+                  <w:r>
+                    <w:tab/>
+                    <w:t xml:space="preserve">1.3.1. </w:t>
+                  </w:r>
+                  <w:proofErr w:type="spellStart"/>
+                  <w:r>
+                    <w:t>IAStrategie</w:t>
+                  </w:r>
+                  <w:proofErr w:type="spellEnd"/>
+                  <w:r>
+                    <w:br/>
+                  </w:r>
+                  <w:r>
+                    <w:tab/>
+                  </w:r>
+                  <w:r>
+                    <w:tab/>
+                    <w:t xml:space="preserve">           1.3.1.1. </w:t>
+                  </w:r>
+                  <w:proofErr w:type="spellStart"/>
+                  <w:r>
+                    <w:t>EasyIA</w:t>
+                  </w:r>
+                  <w:proofErr w:type="spellEnd"/>
+                  <w:r>
+                    <w:br/>
+                  </w:r>
+                  <w:r>
+                    <w:tab/>
+                  </w:r>
+                  <w:r>
+                    <w:tab/>
+                    <w:t xml:space="preserve">           1.3.1.2. </w:t>
+                  </w:r>
+                  <w:proofErr w:type="spellStart"/>
+                  <w:r>
+                    <w:t>HardIA</w:t>
+                  </w:r>
+                  <w:proofErr w:type="spellEnd"/>
                   <w:r>
                     <w:br/>
                   </w:r>
@@ -621,8 +810,13 @@
                     <w:t xml:space="preserve">           1</w:t>
                   </w:r>
                   <w:r>
-                    <w:t>.3.1.4. IAFactory</w:t>
-                  </w:r>
+                    <w:t xml:space="preserve">.3.1.4. </w:t>
+                  </w:r>
+                  <w:proofErr w:type="spellStart"/>
+                  <w:r>
+                    <w:t>IAFactory</w:t>
+                  </w:r>
+                  <w:proofErr w:type="spellEnd"/>
                   <w:r>
                     <w:br/>
                   </w:r>
@@ -634,8 +828,13 @@
                     <w:t xml:space="preserve">           </w:t>
                   </w:r>
                   <w:r>
-                    <w:t>1.3.1.5. MediumIA</w:t>
-                  </w:r>
+                    <w:t xml:space="preserve">1.3.1.5. </w:t>
+                  </w:r>
+                  <w:proofErr w:type="spellStart"/>
+                  <w:r>
+                    <w:t>MediumIA</w:t>
+                  </w:r>
+                  <w:proofErr w:type="spellEnd"/>
                   <w:r>
                     <w:br/>
                   </w:r>
@@ -660,8 +859,16 @@
                     <w:rPr>
                       <w:color w:val="00B050"/>
                     </w:rPr>
-                    <w:t>1.3.2.1. IObserver</w:t>
-                  </w:r>
+                    <w:t xml:space="preserve">1.3.2.1. </w:t>
+                  </w:r>
+                  <w:proofErr w:type="spellStart"/>
+                  <w:r>
+                    <w:rPr>
+                      <w:color w:val="00B050"/>
+                    </w:rPr>
+                    <w:t>IObserver</w:t>
+                  </w:r>
+                  <w:proofErr w:type="spellEnd"/>
                   <w:r>
                     <w:br/>
                   </w:r>
@@ -686,8 +893,16 @@
                     <w:rPr>
                       <w:u w:val="single"/>
                     </w:rPr>
-                    <w:t>1.3.2.3. Subject</w:t>
-                  </w:r>
+                    <w:t xml:space="preserve">1.3.2.3. </w:t>
+                  </w:r>
+                  <w:proofErr w:type="spellStart"/>
+                  <w:r>
+                    <w:rPr>
+                      <w:u w:val="single"/>
+                    </w:rPr>
+                    <w:t>Subject</w:t>
+                  </w:r>
+                  <w:proofErr w:type="spellEnd"/>
                 </w:p>
               </w:txbxContent>
             </v:textbox>
@@ -774,58 +989,88 @@
                   </w:r>
                   <w:r>
                     <w:tab/>
-                    <w:t>1.3.3. Util</w:t>
-                  </w:r>
-                  <w:r>
-                    <w:br/>
-                  </w:r>
-                  <w:r>
-                    <w:tab/>
-                  </w:r>
-                  <w:r>
-                    <w:tab/>
-                    <w:t xml:space="preserve">           1.3.3.1. ScoreReader</w:t>
-                  </w:r>
-                  <w:r>
-                    <w:br/>
-                  </w:r>
-                  <w:r>
-                    <w:tab/>
-                  </w:r>
-                  <w:r>
-                    <w:tab/>
-                    <w:t xml:space="preserve">           1.3.3.2. ScoreWriter</w:t>
-                  </w:r>
-                  <w:r>
-                    <w:br/>
-                  </w:r>
-                  <w:r>
-                    <w:tab/>
-                  </w:r>
-                  <w:r>
-                    <w:tab/>
-                    <w:t xml:space="preserve">           1.3.3.3. SoundBox</w:t>
-                  </w:r>
-                  <w:r>
-                    <w:br/>
-                  </w:r>
-                  <w:r>
-                    <w:tab/>
-                  </w:r>
-                  <w:r>
-                    <w:tab/>
-                    <w:t>1.3.4. Difficulty</w:t>
-                  </w:r>
-                  <w:r>
-                    <w:br/>
-                  </w:r>
-                  <w:r>
-                    <w:tab/>
-                  </w:r>
-                  <w:r>
-                    <w:tab/>
-                    <w:t>1.3.5. GrilleMdl</w:t>
-                  </w:r>
+                    <w:t xml:space="preserve">1.3.3. </w:t>
+                  </w:r>
+                  <w:proofErr w:type="spellStart"/>
+                  <w:r>
+                    <w:t>Util</w:t>
+                  </w:r>
+                  <w:proofErr w:type="spellEnd"/>
+                  <w:r>
+                    <w:br/>
+                  </w:r>
+                  <w:r>
+                    <w:tab/>
+                  </w:r>
+                  <w:r>
+                    <w:tab/>
+                    <w:t xml:space="preserve">           1.3.3.1. </w:t>
+                  </w:r>
+                  <w:proofErr w:type="spellStart"/>
+                  <w:r>
+                    <w:t>ScoreReader</w:t>
+                  </w:r>
+                  <w:proofErr w:type="spellEnd"/>
+                  <w:r>
+                    <w:br/>
+                  </w:r>
+                  <w:r>
+                    <w:tab/>
+                  </w:r>
+                  <w:r>
+                    <w:tab/>
+                    <w:t xml:space="preserve">           1.3.3.2. </w:t>
+                  </w:r>
+                  <w:proofErr w:type="spellStart"/>
+                  <w:r>
+                    <w:t>ScoreWriter</w:t>
+                  </w:r>
+                  <w:proofErr w:type="spellEnd"/>
+                  <w:r>
+                    <w:br/>
+                  </w:r>
+                  <w:r>
+                    <w:tab/>
+                  </w:r>
+                  <w:r>
+                    <w:tab/>
+                    <w:t xml:space="preserve">           1.3.3.3. </w:t>
+                  </w:r>
+                  <w:proofErr w:type="spellStart"/>
+                  <w:r>
+                    <w:t>SoundBox</w:t>
+                  </w:r>
+                  <w:proofErr w:type="spellEnd"/>
+                  <w:r>
+                    <w:br/>
+                  </w:r>
+                  <w:r>
+                    <w:tab/>
+                  </w:r>
+                  <w:r>
+                    <w:tab/>
+                    <w:t xml:space="preserve">1.3.4. </w:t>
+                  </w:r>
+                  <w:proofErr w:type="spellStart"/>
+                  <w:r>
+                    <w:t>Difficulty</w:t>
+                  </w:r>
+                  <w:proofErr w:type="spellEnd"/>
+                  <w:r>
+                    <w:br/>
+                  </w:r>
+                  <w:r>
+                    <w:tab/>
+                  </w:r>
+                  <w:r>
+                    <w:tab/>
+                    <w:t xml:space="preserve">1.3.5. </w:t>
+                  </w:r>
+                  <w:proofErr w:type="spellStart"/>
+                  <w:r>
+                    <w:t>GrilleMdl</w:t>
+                  </w:r>
+                  <w:proofErr w:type="spellEnd"/>
                   <w:r>
                     <w:br/>
                   </w:r>
@@ -900,7 +1145,23 @@
           <w:b/>
           <w:sz w:val="24"/>
         </w:rPr>
-        <w:t>(1. sample)</w:t>
+        <w:t xml:space="preserve">(1. </w:t>
+      </w:r>
+      <w:proofErr w:type="spellStart"/>
+      <w:r>
+        <w:rPr>
+          <w:b/>
+          <w:sz w:val="24"/>
+        </w:rPr>
+        <w:t>sample</w:t>
+      </w:r>
+      <w:proofErr w:type="spellEnd"/>
+      <w:r>
+        <w:rPr>
+          <w:b/>
+          <w:sz w:val="24"/>
+        </w:rPr>
+        <w:t>)</w:t>
       </w:r>
     </w:p>
     <w:p>
@@ -914,7 +1175,23 @@
         <w:t xml:space="preserve"> global du projet, dan</w:t>
       </w:r>
       <w:r>
-        <w:t>s lequel on a une structure MVC : dossier « gui » pour les packages « controller » et « view » et le package « model »</w:t>
+        <w:t>s lequel on a une structure MVC : dossier « gui » pour les packages « </w:t>
+      </w:r>
+      <w:proofErr w:type="spellStart"/>
+      <w:r>
+        <w:t>controller</w:t>
+      </w:r>
+      <w:proofErr w:type="spellEnd"/>
+      <w:r>
+        <w:t> » et « </w:t>
+      </w:r>
+      <w:proofErr w:type="spellStart"/>
+      <w:r>
+        <w:t>view</w:t>
+      </w:r>
+      <w:proofErr w:type="spellEnd"/>
+      <w:r>
+        <w:t> » et le package « model »</w:t>
       </w:r>
     </w:p>
     <w:p>
@@ -935,7 +1212,15 @@
           <w:b/>
           <w:sz w:val="24"/>
         </w:rPr>
-        <w:t>1.1. g</w:t>
+        <w:t xml:space="preserve">1.1. </w:t>
+      </w:r>
+      <w:proofErr w:type="gramStart"/>
+      <w:r>
+        <w:rPr>
+          <w:b/>
+          <w:sz w:val="24"/>
+        </w:rPr>
+        <w:t>g</w:t>
       </w:r>
       <w:r>
         <w:rPr>
@@ -944,6 +1229,7 @@
         </w:rPr>
         <w:t>ui</w:t>
       </w:r>
+      <w:proofErr w:type="gramEnd"/>
       <w:r>
         <w:rPr>
           <w:b/>
@@ -956,11 +1242,19 @@
         </w:rPr>
         <w:t>(</w:t>
       </w:r>
-      <w:r>
-        <w:rPr>
-          <w:b/>
-        </w:rPr>
-        <w:t>graphical user interface</w:t>
+      <w:proofErr w:type="spellStart"/>
+      <w:r>
+        <w:rPr>
+          <w:b/>
+        </w:rPr>
+        <w:t>graphical</w:t>
+      </w:r>
+      <w:proofErr w:type="spellEnd"/>
+      <w:r>
+        <w:rPr>
+          <w:b/>
+        </w:rPr>
+        <w:t xml:space="preserve"> user interface</w:t>
       </w:r>
       <w:r>
         <w:rPr>
@@ -974,7 +1268,23 @@
         <w:t>C’est le dossier</w:t>
       </w:r>
       <w:r>
-        <w:t xml:space="preserve"> qui possède les packages « controller » et « view ». Dans le dossier, il y a tout ce qui concerne le côté graphique de l’application.</w:t>
+        <w:t xml:space="preserve"> qui possède les packages « </w:t>
+      </w:r>
+      <w:proofErr w:type="spellStart"/>
+      <w:r>
+        <w:t>controller</w:t>
+      </w:r>
+      <w:proofErr w:type="spellEnd"/>
+      <w:r>
+        <w:t> » et « </w:t>
+      </w:r>
+      <w:proofErr w:type="spellStart"/>
+      <w:r>
+        <w:t>view</w:t>
+      </w:r>
+      <w:proofErr w:type="spellEnd"/>
+      <w:r>
+        <w:t> ». Dans le dossier, il y a tout ce qui concerne le côté graphique de l’application.</w:t>
       </w:r>
     </w:p>
     <w:p>
@@ -995,8 +1305,19 @@
           <w:b/>
           <w:sz w:val="24"/>
         </w:rPr>
-        <w:t>1.1.1. controller</w:t>
-      </w:r>
+        <w:t xml:space="preserve">1.1.1. </w:t>
+      </w:r>
+      <w:proofErr w:type="spellStart"/>
+      <w:proofErr w:type="gramStart"/>
+      <w:r>
+        <w:rPr>
+          <w:b/>
+          <w:sz w:val="24"/>
+        </w:rPr>
+        <w:t>controller</w:t>
+      </w:r>
+      <w:proofErr w:type="spellEnd"/>
+      <w:proofErr w:type="gramEnd"/>
     </w:p>
     <w:p>
       <w:r>
@@ -1005,12 +1326,14 @@
       <w:r>
         <w:t xml:space="preserve"> Chaque contrôleur hérite de la classe abstraite </w:t>
       </w:r>
+      <w:proofErr w:type="spellStart"/>
       <w:r>
         <w:rPr>
           <w:u w:val="single"/>
         </w:rPr>
         <w:t>BaseController</w:t>
       </w:r>
+      <w:proofErr w:type="spellEnd"/>
       <w:r>
         <w:t>.</w:t>
       </w:r>
@@ -1035,6 +1358,7 @@
         </w:rPr>
         <w:t xml:space="preserve">1.1.1.1. </w:t>
       </w:r>
+      <w:proofErr w:type="spellStart"/>
       <w:r>
         <w:rPr>
           <w:b/>
@@ -1042,6 +1366,7 @@
         </w:rPr>
         <w:t>AccueilController</w:t>
       </w:r>
+      <w:proofErr w:type="spellEnd"/>
     </w:p>
     <w:p>
       <w:r>
@@ -1057,15 +1382,39 @@
         <w:t>.</w:t>
       </w:r>
       <w:r>
-        <w:t xml:space="preserve"> A l’initialisation du contrôleur, on lance la musique d’accueil, on créé un ensemble de RadioButton, pour permettre le choix de la difficulté de l’IA et on récupère dans le fichier (représentant notre base de données), les différents scores et on les mets dans la ListView de la vue.</w:t>
-      </w:r>
-    </w:p>
-    <w:p>
-      <w:r>
-        <w:t>La méthode « start », représente l’action de</w:t>
-      </w:r>
-      <w:r>
-        <w:t xml:space="preserve"> cliquer sur le bouton « Start » de la vue « vueAccueil »</w:t>
+        <w:t xml:space="preserve"> A l’initialisation du contrôleur, on lance la musique d’accueil, on créé un ensemble de </w:t>
+      </w:r>
+      <w:proofErr w:type="spellStart"/>
+      <w:r>
+        <w:t>RadioButton</w:t>
+      </w:r>
+      <w:proofErr w:type="spellEnd"/>
+      <w:r>
+        <w:t>, pour permettre le choix de la difficulté de l’IA et on récupère dans le fichier (représentant notre base de données), les différents scores et on les mets dans la ListView de la vue.</w:t>
+      </w:r>
+    </w:p>
+    <w:p>
+      <w:r>
+        <w:t>La méthode « </w:t>
+      </w:r>
+      <w:proofErr w:type="spellStart"/>
+      <w:r>
+        <w:t>start</w:t>
+      </w:r>
+      <w:proofErr w:type="spellEnd"/>
+      <w:r>
+        <w:t> », représente l’action de</w:t>
+      </w:r>
+      <w:r>
+        <w:t xml:space="preserve"> cliquer sur le bouton « Start » de la vue « </w:t>
+      </w:r>
+      <w:proofErr w:type="spellStart"/>
+      <w:r>
+        <w:t>vueAccueil</w:t>
+      </w:r>
+      <w:proofErr w:type="spellEnd"/>
+      <w:r>
+        <w:t> »</w:t>
       </w:r>
       <w:r>
         <w:t xml:space="preserve">. Elle </w:t>
@@ -1074,14 +1423,24 @@
         <w:t>créée,</w:t>
       </w:r>
       <w:r>
-        <w:t xml:space="preserve"> en fonction du RadioButton choisit, une partie avec la difficulté choisie.</w:t>
+        <w:t xml:space="preserve"> en fonction du </w:t>
+      </w:r>
+      <w:proofErr w:type="spellStart"/>
+      <w:r>
+        <w:t>RadioButton</w:t>
+      </w:r>
+      <w:proofErr w:type="spellEnd"/>
+      <w:r>
+        <w:t xml:space="preserve"> choisit, une partie avec la difficulté choisie.</w:t>
       </w:r>
       <w:r>
         <w:t xml:space="preserve"> Elle « met de côté » la partie actuelle, puis change de « </w:t>
       </w:r>
+      <w:proofErr w:type="spellStart"/>
       <w:r>
         <w:t>scene</w:t>
       </w:r>
+      <w:proofErr w:type="spellEnd"/>
       <w:r>
         <w:t xml:space="preserve"> » </w:t>
       </w:r>
@@ -1103,7 +1462,15 @@
         <w:t xml:space="preserve"> de la vue</w:t>
       </w:r>
       <w:r>
-        <w:t xml:space="preserve"> « vueAccueil »</w:t>
+        <w:t xml:space="preserve"> « </w:t>
+      </w:r>
+      <w:proofErr w:type="spellStart"/>
+      <w:r>
+        <w:t>vueAccueil</w:t>
+      </w:r>
+      <w:proofErr w:type="spellEnd"/>
+      <w:r>
+        <w:t> »</w:t>
       </w:r>
       <w:r>
         <w:t>.</w:t>
@@ -1134,6 +1501,7 @@
         </w:rPr>
         <w:t xml:space="preserve">1.1.1.2. </w:t>
       </w:r>
+      <w:proofErr w:type="spellStart"/>
       <w:r>
         <w:rPr>
           <w:b/>
@@ -1142,6 +1510,7 @@
         </w:rPr>
         <w:t>BaseController</w:t>
       </w:r>
+      <w:proofErr w:type="spellEnd"/>
     </w:p>
     <w:p>
       <w:r>
@@ -1151,7 +1520,15 @@
         <w:t xml:space="preserve">est-à-dire, </w:t>
       </w:r>
       <w:r>
-        <w:t>la fenêtre actuelle dans laquelle on est, et de pouvoir changer la « scene » de cette fenêtre, c'est-à-dire la vue affichée.</w:t>
+        <w:t>la fenêtre actuelle dans laquelle on est, et de pouvoir changer la « </w:t>
+      </w:r>
+      <w:proofErr w:type="spellStart"/>
+      <w:r>
+        <w:t>scene</w:t>
+      </w:r>
+      <w:proofErr w:type="spellEnd"/>
+      <w:r>
+        <w:t> » de cette fenêtre, c'est-à-dire la vue affichée.</w:t>
       </w:r>
       <w:r>
         <w:t xml:space="preserve"> On </w:t>
@@ -1160,7 +1537,23 @@
         <w:t>peut</w:t>
       </w:r>
       <w:r>
-        <w:t xml:space="preserve"> aussi garder en mémoire la partie actuelle (duree, nbCoup, winner, les 2 grilles, …)</w:t>
+        <w:t xml:space="preserve"> aussi garder en mémoire la partie actuelle (</w:t>
+      </w:r>
+      <w:proofErr w:type="spellStart"/>
+      <w:r>
+        <w:t>duree</w:t>
+      </w:r>
+      <w:proofErr w:type="spellEnd"/>
+      <w:r>
+        <w:t xml:space="preserve">, </w:t>
+      </w:r>
+      <w:proofErr w:type="spellStart"/>
+      <w:r>
+        <w:t>nbCoup</w:t>
+      </w:r>
+      <w:proofErr w:type="spellEnd"/>
+      <w:r>
+        <w:t>, winner, les 2 grilles, …)</w:t>
       </w:r>
       <w:r>
         <w:t>.</w:t>
@@ -1169,7 +1562,23 @@
     <w:p>
       <w:r>
         <w:lastRenderedPageBreak/>
-        <w:t>La méthode « changeScene », permet de changer de vue sans changer de fenêtre. On modifie donc pour cela la « scene » du « stage » (la vue de la fenêtre)</w:t>
+        <w:t>La méthode « </w:t>
+      </w:r>
+      <w:proofErr w:type="spellStart"/>
+      <w:r>
+        <w:t>changeScene</w:t>
+      </w:r>
+      <w:proofErr w:type="spellEnd"/>
+      <w:r>
+        <w:t> », permet de changer de vue sans changer de fenêtre. On modifie donc pour cela la « </w:t>
+      </w:r>
+      <w:proofErr w:type="spellStart"/>
+      <w:r>
+        <w:t>scene</w:t>
+      </w:r>
+      <w:proofErr w:type="spellEnd"/>
+      <w:r>
+        <w:t> » du « stage » (la vue de la fenêtre)</w:t>
       </w:r>
       <w:r>
         <w:t>. On modifie aussi le contrôleur puisque c’est le contrôleur de la nouvelle vue qui doit prendre le relais.</w:t>
@@ -1177,12 +1586,68 @@
     </w:p>
     <w:p>
       <w:r>
-        <w:t>La méthode « openStage », permet d’ouvrir la seule autre fenêtre de l’application, c'est-à-dire, la fenêtre des informations. Comme pour une fenêtre normale, on charge les éléments de la vue que l’on voudra afficher (FXMLLoader + Parent avec la méthode load() ), on lui ajoute un titre, une « scene » (la vue) et on l’affiche. Ici, nous n’avons pas besoin de changer de contrôleur puisqu’il n’y aura pas d’action à réaliser sur cette fenêtre (pas de bouton). Nous fermerons la fenêtre avec la croix, pour pouvoir revenir à la page d’accueil.</w:t>
-      </w:r>
-    </w:p>
-    <w:p>
-      <w:r>
-        <w:t>La méthode « getCurrGame » retourne la partie actuelle et « setCurrGame » met à jour la partie actuelle en la gardant en mémoire.</w:t>
+        <w:t xml:space="preserve">La méthode « </w:t>
+      </w:r>
+      <w:proofErr w:type="spellStart"/>
+      <w:r>
+        <w:t>openStage</w:t>
+      </w:r>
+      <w:proofErr w:type="spellEnd"/>
+      <w:r>
+        <w:t> », permet d’ouvrir la seule autre fenêtre de l’application, c'est-à-dire, la fenêtre des informations. Comme pour une fenêtre normale, on charge les éléments de la vue que l’on voudra afficher (</w:t>
+      </w:r>
+      <w:proofErr w:type="spellStart"/>
+      <w:r>
+        <w:t>FXMLLoader</w:t>
+      </w:r>
+      <w:proofErr w:type="spellEnd"/>
+      <w:r>
+        <w:t xml:space="preserve"> + Parent avec la méthode </w:t>
+      </w:r>
+      <w:proofErr w:type="spellStart"/>
+      <w:r>
+        <w:t>load</w:t>
+      </w:r>
+      <w:proofErr w:type="spellEnd"/>
+      <w:r>
+        <w:t>(</w:t>
+      </w:r>
+      <w:proofErr w:type="gramStart"/>
+      <w:r>
+        <w:t>) )</w:t>
+      </w:r>
+      <w:proofErr w:type="gramEnd"/>
+      <w:r>
+        <w:t>, on lui ajoute un titre, une « </w:t>
+      </w:r>
+      <w:proofErr w:type="spellStart"/>
+      <w:r>
+        <w:t>scene</w:t>
+      </w:r>
+      <w:proofErr w:type="spellEnd"/>
+      <w:r>
+        <w:t> » (la vue) et on l’affiche. Ici, nous n’avons pas besoin de changer de contrôleur puisqu’il n’y aura pas d’action à réaliser sur cette fenêtre (pas de bouton). Nous fermerons la fenêtre avec la croix, pour pouvoir revenir à la page d’accueil.</w:t>
+      </w:r>
+    </w:p>
+    <w:p>
+      <w:r>
+        <w:t>La méthode « </w:t>
+      </w:r>
+      <w:proofErr w:type="spellStart"/>
+      <w:r>
+        <w:t>getCurrGame</w:t>
+      </w:r>
+      <w:proofErr w:type="spellEnd"/>
+      <w:r>
+        <w:t> » retourne la partie actuelle et « </w:t>
+      </w:r>
+      <w:proofErr w:type="spellStart"/>
+      <w:r>
+        <w:t>setCurrGame</w:t>
+      </w:r>
+      <w:proofErr w:type="spellEnd"/>
+      <w:r>
+        <w:t> » met à jour la partie actuelle en la gardant en mémoire.</w:t>
       </w:r>
     </w:p>
     <w:p>
@@ -1203,12 +1668,218 @@
           <w:b/>
           <w:sz w:val="24"/>
         </w:rPr>
-        <w:t>1.1.1.3. BatailleController</w:t>
-      </w:r>
-    </w:p>
-    <w:p>
-      <w:r>
-        <w:t>gf</w:t>
+        <w:t xml:space="preserve">1.1.1.3. </w:t>
+      </w:r>
+      <w:proofErr w:type="spellStart"/>
+      <w:r>
+        <w:rPr>
+          <w:b/>
+          <w:sz w:val="24"/>
+        </w:rPr>
+        <w:t>BatailleController</w:t>
+      </w:r>
+      <w:proofErr w:type="spellEnd"/>
+    </w:p>
+    <w:p>
+      <w:r>
+        <w:t>C’est la classe contrôleur de la vue « </w:t>
+      </w:r>
+      <w:proofErr w:type="spellStart"/>
+      <w:r>
+        <w:t>vueBataille</w:t>
+      </w:r>
+      <w:proofErr w:type="spellEnd"/>
+      <w:r>
+        <w:t xml:space="preserve"> ». A l’initialisation, on lance la musique du jeu, puis on configure les </w:t>
+      </w:r>
+      <w:proofErr w:type="spellStart"/>
+      <w:r>
+        <w:t>grids</w:t>
+      </w:r>
+      <w:proofErr w:type="spellEnd"/>
+      <w:r>
+        <w:t>. Pour cela, on</w:t>
+      </w:r>
+      <w:r>
+        <w:t xml:space="preserve"> configure les boutons (les cases de chaque grille de jeu), en mettant les bonnes décorations.</w:t>
+      </w:r>
+      <w:r>
+        <w:t xml:space="preserve"> Ensuite, on attache les 2 grilles et le </w:t>
+      </w:r>
+      <w:r>
+        <w:t>contrôleur (</w:t>
+      </w:r>
+      <w:proofErr w:type="spellStart"/>
+      <w:r>
+        <w:t>BatailleController</w:t>
+      </w:r>
+      <w:proofErr w:type="spellEnd"/>
+      <w:r>
+        <w:t>)</w:t>
+      </w:r>
+      <w:r>
+        <w:t xml:space="preserve"> à la partie, c'est-à-dire qu’ils vont dans une liste (</w:t>
+      </w:r>
+      <w:r>
+        <w:t xml:space="preserve">dans la </w:t>
+      </w:r>
+      <w:r>
+        <w:t>classe abstraite « </w:t>
+      </w:r>
+      <w:proofErr w:type="spellStart"/>
+      <w:r>
+        <w:t>Subject</w:t>
+      </w:r>
+      <w:proofErr w:type="spellEnd"/>
+      <w:r>
+        <w:t> »)</w:t>
+      </w:r>
+      <w:r>
+        <w:t>,</w:t>
+      </w:r>
+      <w:r>
+        <w:t xml:space="preserve"> qui garde tous les éléments qui devront être mis à jour après chaque action.</w:t>
+      </w:r>
+      <w:r>
+        <w:t xml:space="preserve"> On </w:t>
+      </w:r>
+      <w:r>
+        <w:t>donne par la suite, la partie</w:t>
+      </w:r>
+      <w:r>
+        <w:t xml:space="preserve"> aux 2 grilles. </w:t>
+      </w:r>
+      <w:r>
+        <w:t>Puis o</w:t>
+      </w:r>
+      <w:r>
+        <w:t>n récupère les messages dans les « </w:t>
+      </w:r>
+      <w:proofErr w:type="spellStart"/>
+      <w:r>
+        <w:t>ObservableList</w:t>
+      </w:r>
+      <w:proofErr w:type="spellEnd"/>
+      <w:r>
+        <w:t xml:space="preserve"> » (on </w:t>
+      </w:r>
+      <w:proofErr w:type="spellStart"/>
+      <w:r>
+        <w:t>bind</w:t>
+      </w:r>
+      <w:proofErr w:type="spellEnd"/>
+      <w:r>
+        <w:t xml:space="preserve"> les listes des messages de la partie avec la vue). On fini par initialiser le </w:t>
+      </w:r>
+      <w:proofErr w:type="spellStart"/>
+      <w:r>
+        <w:t>timer</w:t>
+      </w:r>
+      <w:proofErr w:type="spellEnd"/>
+      <w:r>
+        <w:t xml:space="preserve"> (le chrono du jeu). Pour se faire, on définit une tâche que le </w:t>
+      </w:r>
+      <w:proofErr w:type="spellStart"/>
+      <w:r>
+        <w:t>timer</w:t>
+      </w:r>
+      <w:proofErr w:type="spellEnd"/>
+      <w:r>
+        <w:t xml:space="preserve"> doit réaliser : on incrémente le compteur de « </w:t>
+      </w:r>
+      <w:proofErr w:type="spellStart"/>
+      <w:r>
+        <w:t>duree</w:t>
+      </w:r>
+      <w:proofErr w:type="spellEnd"/>
+      <w:r>
+        <w:t> » d’une Partie et on lance une méthode permettant d’afficher le nouveau compteur (compteur modifié).</w:t>
+      </w:r>
+      <w:r>
+        <w:t xml:space="preserve"> Pour finir, on attache au </w:t>
+      </w:r>
+      <w:proofErr w:type="spellStart"/>
+      <w:r>
+        <w:t>timer</w:t>
+      </w:r>
+      <w:proofErr w:type="spellEnd"/>
+      <w:r>
+        <w:t>, la tâche, qu’il devra réaliser en boucle.</w:t>
+      </w:r>
+    </w:p>
+    <w:p>
+      <w:r>
+        <w:t>La méthode « pause » est appelée via le bouton de la vue « </w:t>
+      </w:r>
+      <w:proofErr w:type="spellStart"/>
+      <w:r>
+        <w:t>vueBataille</w:t>
+      </w:r>
+      <w:proofErr w:type="spellEnd"/>
+      <w:r>
+        <w:t xml:space="preserve"> » et permet d’arrêter le </w:t>
+      </w:r>
+      <w:proofErr w:type="spellStart"/>
+      <w:r>
+        <w:t>timer</w:t>
+      </w:r>
+      <w:proofErr w:type="spellEnd"/>
+      <w:r>
+        <w:t xml:space="preserve"> et la musique de jeu. Et on change de « </w:t>
+      </w:r>
+      <w:proofErr w:type="spellStart"/>
+      <w:r>
+        <w:t>scene</w:t>
+      </w:r>
+      <w:proofErr w:type="spellEnd"/>
+      <w:r>
+        <w:t> » (et de contrôleur) pour aller sur la vue de pause.</w:t>
+      </w:r>
+    </w:p>
+    <w:p>
+      <w:r>
+        <w:t xml:space="preserve">La méthode « finish » est appelée quand la partie est terminée (gagnée ou perdue). Elle permet d’arrêter le </w:t>
+      </w:r>
+      <w:proofErr w:type="spellStart"/>
+      <w:r>
+        <w:t>timer</w:t>
+      </w:r>
+      <w:proofErr w:type="spellEnd"/>
+      <w:r>
+        <w:t xml:space="preserve"> et de changer de « </w:t>
+      </w:r>
+      <w:proofErr w:type="spellStart"/>
+      <w:r>
+        <w:t>scene</w:t>
+      </w:r>
+      <w:proofErr w:type="spellEnd"/>
+      <w:r>
+        <w:t xml:space="preserve"> » </w:t>
+      </w:r>
+      <w:r>
+        <w:t xml:space="preserve">(et de contrôleur) </w:t>
+      </w:r>
+      <w:r>
+        <w:t>pour aller sur la vue de fin (avec le résultat de la partie).</w:t>
+      </w:r>
+    </w:p>
+    <w:p>
+      <w:r>
+        <w:t>La méthode « update », permet de « mettre à jour » la partie, en regardant si la partie est finie</w:t>
+      </w:r>
+      <w:r>
+        <w:t xml:space="preserve"> ou</w:t>
+      </w:r>
+      <w:r>
+        <w:t xml:space="preserve"> si un bateau est détruit. Si c’est le cas, alors on met à jour la bonne « </w:t>
+      </w:r>
+      <w:proofErr w:type="spellStart"/>
+      <w:r>
+        <w:t>boatsBox</w:t>
+      </w:r>
+      <w:proofErr w:type="spellEnd"/>
+      <w:r>
+        <w:t> », en disant qu’un bateau est détruit (en changeant son image).</w:t>
       </w:r>
     </w:p>
     <w:p>
@@ -1231,6 +1902,7 @@
         </w:rPr>
         <w:t xml:space="preserve">1.1.1.4. </w:t>
       </w:r>
+      <w:proofErr w:type="spellStart"/>
       <w:r>
         <w:rPr>
           <w:b/>
@@ -1238,10 +1910,58 @@
         </w:rPr>
         <w:t>FinController</w:t>
       </w:r>
-    </w:p>
-    <w:p>
-      <w:r>
-        <w:t>Gfds</w:t>
+      <w:proofErr w:type="spellEnd"/>
+    </w:p>
+    <w:p>
+      <w:r>
+        <w:t>Cette classe représente le contrôleur de la vue « </w:t>
+      </w:r>
+      <w:proofErr w:type="spellStart"/>
+      <w:r>
+        <w:t>vueFin</w:t>
+      </w:r>
+      <w:proofErr w:type="spellEnd"/>
+      <w:r>
+        <w:t> ». Lors de l’initialisation, on regarde si le joueur a gagné ou perdu</w:t>
+      </w:r>
+      <w:r>
+        <w:t xml:space="preserve"> et on affiche le message correspondant avec la durée de la partie et le nombre de coups du joueur. Petite particularité : si le joueur a perdu, on supprime le « </w:t>
+      </w:r>
+      <w:proofErr w:type="spellStart"/>
+      <w:r>
+        <w:t>TextField</w:t>
+      </w:r>
+      <w:proofErr w:type="spellEnd"/>
+      <w:r>
+        <w:t> » où normalement on doit donner notre nom pour enregistrer notre performance.</w:t>
+      </w:r>
+    </w:p>
+    <w:p>
+      <w:r>
+        <w:lastRenderedPageBreak/>
+        <w:t>La méthode « accueil » est activée lorsque l’on clique sur le bouton « Retour à l’accueil »  de la vue « </w:t>
+      </w:r>
+      <w:proofErr w:type="spellStart"/>
+      <w:r>
+        <w:t>vueFin</w:t>
+      </w:r>
+      <w:proofErr w:type="spellEnd"/>
+      <w:r>
+        <w:t> ». On coupe le son du jeu et on remet le son de la page d’accueil.</w:t>
+      </w:r>
+      <w:r>
+        <w:t xml:space="preserve"> Si le joueur a gagné (et a rempli son nom), on l’enregistre dans le fichier texte qui nous sert de base de données.</w:t>
+      </w:r>
+      <w:r>
+        <w:t xml:space="preserve"> Pour finir, on change de « </w:t>
+      </w:r>
+      <w:proofErr w:type="spellStart"/>
+      <w:r>
+        <w:t>scene</w:t>
+      </w:r>
+      <w:proofErr w:type="spellEnd"/>
+      <w:r>
+        <w:t> » (et de contrôleur) pour aller sur la vue d’accueil.</w:t>
       </w:r>
     </w:p>
     <w:p/>
@@ -1259,6 +1979,7 @@
         </w:rPr>
         <w:t xml:space="preserve">1.1.1.5. </w:t>
       </w:r>
+      <w:proofErr w:type="spellStart"/>
       <w:r>
         <w:rPr>
           <w:b/>
@@ -1266,10 +1987,78 @@
         </w:rPr>
         <w:t>PauseController</w:t>
       </w:r>
-    </w:p>
-    <w:p>
-      <w:r>
-        <w:t>hgf</w:t>
+      <w:proofErr w:type="spellEnd"/>
+    </w:p>
+    <w:p>
+      <w:r>
+        <w:t>C’est le contrôleur en charge de la vue « </w:t>
+      </w:r>
+      <w:proofErr w:type="spellStart"/>
+      <w:r>
+        <w:t>vuePause</w:t>
+      </w:r>
+      <w:proofErr w:type="spellEnd"/>
+      <w:r>
+        <w:t> ».</w:t>
+      </w:r>
+      <w:r>
+        <w:t xml:space="preserve"> Pour initialiser, on change juste la musique du jeu pour la musique d’accueil.</w:t>
+      </w:r>
+    </w:p>
+    <w:p>
+      <w:r>
+        <w:t>La méthode « </w:t>
+      </w:r>
+      <w:proofErr w:type="spellStart"/>
+      <w:r>
+        <w:t>resume</w:t>
+      </w:r>
+      <w:proofErr w:type="spellEnd"/>
+      <w:r>
+        <w:t> » est appelée quand on clique sur le bouton « Retour », ce qui nous permet de revenir au jeu, en arrêtant la musique d’accueil et en changeant la « </w:t>
+      </w:r>
+      <w:proofErr w:type="spellStart"/>
+      <w:r>
+        <w:t>scene</w:t>
+      </w:r>
+      <w:proofErr w:type="spellEnd"/>
+      <w:r>
+        <w:t> » (et de contrôleur) pour aller sur la vue du jeu.</w:t>
+      </w:r>
+    </w:p>
+    <w:p>
+      <w:r>
+        <w:t>La méthode « </w:t>
+      </w:r>
+      <w:proofErr w:type="spellStart"/>
+      <w:r>
+        <w:t>quit</w:t>
+      </w:r>
+      <w:proofErr w:type="spellEnd"/>
+      <w:r>
+        <w:t xml:space="preserve"> » est lancée lors </w:t>
+      </w:r>
+      <w:proofErr w:type="gramStart"/>
+      <w:r>
+        <w:t>du</w:t>
+      </w:r>
+      <w:proofErr w:type="gramEnd"/>
+      <w:r>
+        <w:t xml:space="preserve"> clique sur le bouton « Quitter », ce qui nous permet de revenir à la page d’accueil et de mettre à zéro la partie. On arrête, ici aussi</w:t>
+      </w:r>
+      <w:r>
+        <w:t xml:space="preserve">, la musique d’accueil </w:t>
+      </w:r>
+      <w:r>
+        <w:t>et on change de « </w:t>
+      </w:r>
+      <w:proofErr w:type="spellStart"/>
+      <w:r>
+        <w:t>scene</w:t>
+      </w:r>
+      <w:proofErr w:type="spellEnd"/>
+      <w:r>
+        <w:t> » (et de contrôleur) pour aller sur la vue d’accueil.</w:t>
       </w:r>
     </w:p>
     <w:p>
@@ -1290,8 +2079,17 @@
           <w:b/>
           <w:sz w:val="24"/>
         </w:rPr>
-        <w:t>1.1.2. view</w:t>
-      </w:r>
+        <w:t xml:space="preserve">1.1.2. </w:t>
+      </w:r>
+      <w:proofErr w:type="spellStart"/>
+      <w:r>
+        <w:rPr>
+          <w:b/>
+          <w:sz w:val="24"/>
+        </w:rPr>
+        <w:t>view</w:t>
+      </w:r>
+      <w:proofErr w:type="spellEnd"/>
     </w:p>
     <w:p>
       <w:r>
@@ -1316,8 +2114,17 @@
           <w:b/>
           <w:sz w:val="24"/>
         </w:rPr>
-        <w:t>1.1.2.1. DecoratorButton</w:t>
-      </w:r>
+        <w:t xml:space="preserve">1.1.2.1. </w:t>
+      </w:r>
+      <w:proofErr w:type="spellStart"/>
+      <w:r>
+        <w:rPr>
+          <w:b/>
+          <w:sz w:val="24"/>
+        </w:rPr>
+        <w:t>DecoratorButton</w:t>
+      </w:r>
+      <w:proofErr w:type="spellEnd"/>
     </w:p>
     <w:p>
       <w:r>
@@ -1362,13 +2169,27 @@
           <w:sz w:val="24"/>
           <w:u w:val="single"/>
         </w:rPr>
-        <w:t>1.1.2.1.1. CaseButton</w:t>
-      </w:r>
-    </w:p>
-    <w:p>
+        <w:t xml:space="preserve">1.1.2.1.1. </w:t>
+      </w:r>
+      <w:proofErr w:type="spellStart"/>
+      <w:r>
+        <w:rPr>
+          <w:b/>
+          <w:sz w:val="24"/>
+          <w:u w:val="single"/>
+        </w:rPr>
+        <w:t>CaseButton</w:t>
+      </w:r>
+      <w:proofErr w:type="spellEnd"/>
+    </w:p>
+    <w:p>
+      <w:proofErr w:type="spellStart"/>
+      <w:proofErr w:type="gramStart"/>
       <w:r>
         <w:t>ati</w:t>
       </w:r>
+      <w:proofErr w:type="spellEnd"/>
+      <w:proofErr w:type="gramEnd"/>
     </w:p>
     <w:p>
       <w:pPr>
@@ -1388,13 +2209,103 @@
           <w:b/>
           <w:sz w:val="24"/>
         </w:rPr>
-        <w:t>1.1.2.1.2. ChoseDecoratorButton</w:t>
-      </w:r>
+        <w:t xml:space="preserve">1.1.2.1.2. </w:t>
+      </w:r>
+      <w:proofErr w:type="spellStart"/>
+      <w:r>
+        <w:rPr>
+          <w:b/>
+          <w:sz w:val="24"/>
+        </w:rPr>
+        <w:t>ChoseDecoratorButton</w:t>
+      </w:r>
+      <w:proofErr w:type="spellEnd"/>
+    </w:p>
+    <w:p>
+      <w:proofErr w:type="spellStart"/>
+      <w:proofErr w:type="gramStart"/>
+      <w:r>
+        <w:t>xcr</w:t>
+      </w:r>
+      <w:proofErr w:type="spellEnd"/>
+      <w:proofErr w:type="gramEnd"/>
+    </w:p>
+    <w:p>
+      <w:pPr>
+        <w:rPr>
+          <w:b/>
+          <w:sz w:val="24"/>
+        </w:rPr>
+      </w:pPr>
+      <w:r>
+        <w:rPr>
+          <w:b/>
+        </w:rPr>
+        <w:br/>
+      </w:r>
+      <w:r>
+        <w:rPr>
+          <w:b/>
+          <w:sz w:val="24"/>
+        </w:rPr>
+        <w:t xml:space="preserve">1.1.2.1.3. </w:t>
+      </w:r>
+      <w:proofErr w:type="spellStart"/>
+      <w:r>
+        <w:rPr>
+          <w:b/>
+          <w:sz w:val="24"/>
+        </w:rPr>
+        <w:t>ConcreteCaseButton</w:t>
+      </w:r>
+      <w:proofErr w:type="spellEnd"/>
+    </w:p>
+    <w:p>
+      <w:proofErr w:type="spellStart"/>
+      <w:proofErr w:type="gramStart"/>
+      <w:r>
+        <w:t>bgfv</w:t>
+      </w:r>
+      <w:proofErr w:type="spellEnd"/>
+      <w:proofErr w:type="gramEnd"/>
+    </w:p>
+    <w:p>
+      <w:pPr>
+        <w:rPr>
+          <w:b/>
+          <w:sz w:val="24"/>
+          <w:u w:val="single"/>
+        </w:rPr>
+      </w:pPr>
+      <w:r>
+        <w:rPr>
+          <w:b/>
+        </w:rPr>
+        <w:br/>
+      </w:r>
+      <w:r>
+        <w:rPr>
+          <w:b/>
+          <w:sz w:val="24"/>
+          <w:u w:val="single"/>
+        </w:rPr>
+        <w:t xml:space="preserve">1.1.2.1.4. </w:t>
+      </w:r>
+      <w:proofErr w:type="spellStart"/>
+      <w:r>
+        <w:rPr>
+          <w:b/>
+          <w:sz w:val="24"/>
+          <w:u w:val="single"/>
+        </w:rPr>
+        <w:t>DecoratorButton</w:t>
+      </w:r>
+      <w:proofErr w:type="spellEnd"/>
     </w:p>
     <w:p>
       <w:r>
         <w:lastRenderedPageBreak/>
-        <w:t>xcr</w:t>
+        <w:t>L ;,</w:t>
       </w:r>
     </w:p>
     <w:p>
@@ -1415,13 +2326,135 @@
           <w:b/>
           <w:sz w:val="24"/>
         </w:rPr>
-        <w:t>1.1.2.1.3. ConcreteCaseButton</w:t>
-      </w:r>
-    </w:p>
-    <w:p>
-      <w:r>
-        <w:t>bgfv</w:t>
-      </w:r>
+        <w:t xml:space="preserve">1.1.2.1.5. </w:t>
+      </w:r>
+      <w:proofErr w:type="spellStart"/>
+      <w:r>
+        <w:rPr>
+          <w:b/>
+          <w:sz w:val="24"/>
+        </w:rPr>
+        <w:t>KillDecoratorButton</w:t>
+      </w:r>
+      <w:proofErr w:type="spellEnd"/>
+    </w:p>
+    <w:p>
+      <w:r>
+        <w:t>N,</w:t>
+      </w:r>
+    </w:p>
+    <w:p>
+      <w:pPr>
+        <w:rPr>
+          <w:b/>
+          <w:sz w:val="24"/>
+        </w:rPr>
+      </w:pPr>
+      <w:r>
+        <w:rPr>
+          <w:b/>
+        </w:rPr>
+        <w:br/>
+      </w:r>
+      <w:r>
+        <w:rPr>
+          <w:b/>
+          <w:sz w:val="24"/>
+        </w:rPr>
+        <w:t xml:space="preserve">1.1.2.1.6. </w:t>
+      </w:r>
+      <w:proofErr w:type="spellStart"/>
+      <w:r>
+        <w:rPr>
+          <w:b/>
+          <w:sz w:val="24"/>
+        </w:rPr>
+        <w:t>TouchedDecoratorButton</w:t>
+      </w:r>
+      <w:proofErr w:type="spellEnd"/>
+    </w:p>
+    <w:p>
+      <w:proofErr w:type="gramStart"/>
+      <w:r>
+        <w:t>nb</w:t>
+      </w:r>
+      <w:proofErr w:type="gramEnd"/>
+    </w:p>
+    <w:p>
+      <w:pPr>
+        <w:rPr>
+          <w:sz w:val="24"/>
+        </w:rPr>
+      </w:pPr>
+      <w:r>
+        <w:rPr>
+          <w:b/>
+        </w:rPr>
+        <w:br/>
+      </w:r>
+      <w:r>
+        <w:rPr>
+          <w:b/>
+          <w:sz w:val="24"/>
+        </w:rPr>
+        <w:t xml:space="preserve">1.1.2.1.7. </w:t>
+      </w:r>
+      <w:proofErr w:type="spellStart"/>
+      <w:r>
+        <w:rPr>
+          <w:b/>
+          <w:sz w:val="24"/>
+        </w:rPr>
+        <w:t>VisibleDecoratorButton</w:t>
+      </w:r>
+      <w:proofErr w:type="spellEnd"/>
+    </w:p>
+    <w:p>
+      <w:proofErr w:type="spellStart"/>
+      <w:proofErr w:type="gramStart"/>
+      <w:r>
+        <w:t>nhtfgv</w:t>
+      </w:r>
+      <w:proofErr w:type="spellEnd"/>
+      <w:proofErr w:type="gramEnd"/>
+    </w:p>
+    <w:p>
+      <w:pPr>
+        <w:rPr>
+          <w:sz w:val="24"/>
+        </w:rPr>
+      </w:pPr>
+      <w:r>
+        <w:rPr>
+          <w:b/>
+        </w:rPr>
+        <w:br/>
+      </w:r>
+      <w:r>
+        <w:rPr>
+          <w:b/>
+          <w:sz w:val="24"/>
+        </w:rPr>
+        <w:t xml:space="preserve">1.1.2.2. </w:t>
+      </w:r>
+      <w:proofErr w:type="spellStart"/>
+      <w:r>
+        <w:rPr>
+          <w:b/>
+          <w:sz w:val="24"/>
+        </w:rPr>
+        <w:t>BoatsBox</w:t>
+      </w:r>
+      <w:proofErr w:type="spellEnd"/>
+    </w:p>
+    <w:p>
+      <w:proofErr w:type="spellStart"/>
+      <w:proofErr w:type="gramStart"/>
+      <w:r>
+        <w:t>njgv</w:t>
+      </w:r>
+      <w:proofErr w:type="spellEnd"/>
+      <w:proofErr w:type="gramEnd"/>
     </w:p>
     <w:p>
       <w:pPr>
@@ -1443,12 +2476,17 @@
           <w:sz w:val="24"/>
           <w:u w:val="single"/>
         </w:rPr>
-        <w:t>1.1.2.1.4. DecoratorButton</w:t>
-      </w:r>
-    </w:p>
-    <w:p>
-      <w:r>
-        <w:t>L ;,</w:t>
+        <w:t>1.1.2.3. Grille</w:t>
+      </w:r>
+    </w:p>
+    <w:p>
+      <w:proofErr w:type="spellStart"/>
+      <w:r>
+        <w:t>Rg</w:t>
+      </w:r>
+      <w:proofErr w:type="spellEnd"/>
+      <w:r>
+        <w:t xml:space="preserve"> </w:t>
       </w:r>
     </w:p>
     <w:p>
@@ -1469,13 +2507,27 @@
           <w:b/>
           <w:sz w:val="24"/>
         </w:rPr>
-        <w:t>1.1.2.1.5. KillDecoratorButton</w:t>
-      </w:r>
-    </w:p>
-    <w:p>
-      <w:r>
-        <w:t>N,</w:t>
-      </w:r>
+        <w:t xml:space="preserve">1.1.2.4. </w:t>
+      </w:r>
+      <w:proofErr w:type="spellStart"/>
+      <w:r>
+        <w:rPr>
+          <w:b/>
+          <w:sz w:val="24"/>
+        </w:rPr>
+        <w:t>IAGrid</w:t>
+      </w:r>
+      <w:proofErr w:type="spellEnd"/>
+    </w:p>
+    <w:p>
+      <w:r>
+        <w:t xml:space="preserve">N </w:t>
+      </w:r>
+      <w:proofErr w:type="spellStart"/>
+      <w:r>
+        <w:t>gh</w:t>
+      </w:r>
+      <w:proofErr w:type="spellEnd"/>
     </w:p>
     <w:p>
       <w:pPr>
@@ -1495,12 +2547,26 @@
           <w:b/>
           <w:sz w:val="24"/>
         </w:rPr>
-        <w:t>1.1.2.1.6. TouchedDecoratorButton</w:t>
-      </w:r>
-    </w:p>
-    <w:p>
-      <w:r>
-        <w:t>nb</w:t>
+        <w:t xml:space="preserve">1.1.2.5. </w:t>
+      </w:r>
+      <w:proofErr w:type="spellStart"/>
+      <w:r>
+        <w:rPr>
+          <w:b/>
+          <w:sz w:val="24"/>
+        </w:rPr>
+        <w:t>PlayerGrid</w:t>
+      </w:r>
+      <w:proofErr w:type="spellEnd"/>
+    </w:p>
+    <w:p>
+      <w:proofErr w:type="spellStart"/>
+      <w:r>
+        <w:t>Ngv</w:t>
+      </w:r>
+      <w:proofErr w:type="spellEnd"/>
+      <w:r>
+        <w:t xml:space="preserve"> </w:t>
       </w:r>
     </w:p>
     <w:p>
@@ -1520,17 +2586,32 @@
           <w:b/>
           <w:sz w:val="24"/>
         </w:rPr>
-        <w:t>1.1.2.1.7. VisibleDecoratorButton</w:t>
-      </w:r>
-    </w:p>
-    <w:p>
-      <w:r>
-        <w:t>nhtfgv</w:t>
-      </w:r>
-    </w:p>
-    <w:p>
-      <w:pPr>
-        <w:rPr>
+        <w:t xml:space="preserve">1.1.2.6. </w:t>
+      </w:r>
+      <w:proofErr w:type="spellStart"/>
+      <w:r>
+        <w:rPr>
+          <w:b/>
+          <w:sz w:val="24"/>
+        </w:rPr>
+        <w:t>TableauScore</w:t>
+      </w:r>
+      <w:proofErr w:type="spellEnd"/>
+    </w:p>
+    <w:p>
+      <w:proofErr w:type="spellStart"/>
+      <w:proofErr w:type="gramStart"/>
+      <w:r>
+        <w:t>hng</w:t>
+      </w:r>
+      <w:proofErr w:type="spellEnd"/>
+      <w:proofErr w:type="gramEnd"/>
+    </w:p>
+    <w:p>
+      <w:pPr>
+        <w:rPr>
+          <w:b/>
+          <w:color w:val="E36C0A" w:themeColor="accent6" w:themeShade="BF"/>
           <w:sz w:val="24"/>
         </w:rPr>
       </w:pPr>
@@ -1543,22 +2624,37 @@
       <w:r>
         <w:rPr>
           <w:b/>
-          <w:sz w:val="24"/>
-        </w:rPr>
-        <w:t>1.1.2.2. BoatsBox</w:t>
-      </w:r>
-    </w:p>
-    <w:p>
-      <w:r>
-        <w:t>njgv</w:t>
-      </w:r>
-    </w:p>
-    <w:p>
-      <w:pPr>
-        <w:rPr>
-          <w:b/>
-          <w:sz w:val="24"/>
-          <w:u w:val="single"/>
+          <w:color w:val="E36C0A" w:themeColor="accent6" w:themeShade="BF"/>
+          <w:sz w:val="24"/>
+        </w:rPr>
+        <w:t xml:space="preserve">1.1.2.7. </w:t>
+      </w:r>
+      <w:proofErr w:type="spellStart"/>
+      <w:r>
+        <w:rPr>
+          <w:b/>
+          <w:color w:val="E36C0A" w:themeColor="accent6" w:themeShade="BF"/>
+          <w:sz w:val="24"/>
+        </w:rPr>
+        <w:t>vueAccueil.fxml</w:t>
+      </w:r>
+      <w:proofErr w:type="spellEnd"/>
+    </w:p>
+    <w:p>
+      <w:proofErr w:type="spellStart"/>
+      <w:proofErr w:type="gramStart"/>
+      <w:r>
+        <w:t>nh</w:t>
+      </w:r>
+      <w:proofErr w:type="spellEnd"/>
+      <w:proofErr w:type="gramEnd"/>
+    </w:p>
+    <w:p>
+      <w:pPr>
+        <w:rPr>
+          <w:b/>
+          <w:color w:val="E36C0A" w:themeColor="accent6" w:themeShade="BF"/>
+          <w:sz w:val="24"/>
         </w:rPr>
       </w:pPr>
       <w:r>
@@ -1570,105 +2666,46 @@
       <w:r>
         <w:rPr>
           <w:b/>
-          <w:sz w:val="24"/>
-          <w:u w:val="single"/>
-        </w:rPr>
-        <w:t>1.1.2.3. Grille</w:t>
-      </w:r>
-    </w:p>
-    <w:p>
-      <w:r>
-        <w:t xml:space="preserve">Rg </w:t>
-      </w:r>
-    </w:p>
-    <w:p>
-      <w:pPr>
-        <w:rPr>
-          <w:b/>
-          <w:sz w:val="24"/>
-        </w:rPr>
-      </w:pPr>
-      <w:r>
-        <w:rPr>
-          <w:b/>
-        </w:rPr>
-        <w:br/>
-      </w:r>
-      <w:r>
-        <w:rPr>
-          <w:b/>
-          <w:sz w:val="24"/>
-        </w:rPr>
-        <w:t>1.1.2.4. IAGrid</w:t>
-      </w:r>
-    </w:p>
-    <w:p>
-      <w:r>
-        <w:t>N gh</w:t>
-      </w:r>
-    </w:p>
-    <w:p>
-      <w:pPr>
-        <w:rPr>
-          <w:b/>
-          <w:sz w:val="24"/>
-        </w:rPr>
-      </w:pPr>
-      <w:r>
-        <w:rPr>
-          <w:b/>
-        </w:rPr>
-        <w:br/>
-      </w:r>
-      <w:r>
-        <w:rPr>
-          <w:b/>
-          <w:sz w:val="24"/>
-        </w:rPr>
-        <w:t>1.1.2.5. PlayerGrid</w:t>
-      </w:r>
-    </w:p>
-    <w:p>
-      <w:r>
-        <w:t xml:space="preserve">Ngv </w:t>
-      </w:r>
-    </w:p>
-    <w:p>
-      <w:pPr>
-        <w:rPr>
-          <w:sz w:val="24"/>
-        </w:rPr>
-      </w:pPr>
-      <w:r>
-        <w:rPr>
-          <w:b/>
-        </w:rPr>
-        <w:br/>
-      </w:r>
-      <w:r>
-        <w:rPr>
-          <w:b/>
-          <w:sz w:val="24"/>
-        </w:rPr>
-        <w:t>1.1.2.6. TableauScore</w:t>
-      </w:r>
-    </w:p>
-    <w:p>
-      <w:r>
-        <w:t>hng</w:t>
-      </w:r>
-    </w:p>
-    <w:p>
-      <w:pPr>
-        <w:rPr>
-          <w:b/>
           <w:color w:val="E36C0A" w:themeColor="accent6" w:themeShade="BF"/>
           <w:sz w:val="24"/>
         </w:rPr>
-      </w:pPr>
-      <w:r>
-        <w:rPr>
-          <w:b/>
+        <w:t xml:space="preserve">1.1.2.8. </w:t>
+      </w:r>
+      <w:proofErr w:type="spellStart"/>
+      <w:r>
+        <w:rPr>
+          <w:b/>
+          <w:color w:val="E36C0A" w:themeColor="accent6" w:themeShade="BF"/>
+          <w:sz w:val="24"/>
+        </w:rPr>
+        <w:t>vueBataille.fxml</w:t>
+      </w:r>
+      <w:proofErr w:type="spellEnd"/>
+    </w:p>
+    <w:p>
+      <w:proofErr w:type="gramStart"/>
+      <w:r>
+        <w:t>,</w:t>
+      </w:r>
+      <w:proofErr w:type="spellStart"/>
+      <w:r>
+        <w:t>jhng</w:t>
+      </w:r>
+      <w:proofErr w:type="spellEnd"/>
+      <w:proofErr w:type="gramEnd"/>
+    </w:p>
+    <w:p>
+      <w:pPr>
+        <w:rPr>
+          <w:b/>
+          <w:color w:val="E36C0A" w:themeColor="accent6" w:themeShade="BF"/>
+          <w:sz w:val="24"/>
+        </w:rPr>
+      </w:pPr>
+      <w:r>
+        <w:rPr>
+          <w:b/>
+          <w:color w:val="E36C0A" w:themeColor="accent6" w:themeShade="BF"/>
         </w:rPr>
         <w:lastRenderedPageBreak/>
         <w:br/>
@@ -1679,25 +2716,86 @@
           <w:color w:val="E36C0A" w:themeColor="accent6" w:themeShade="BF"/>
           <w:sz w:val="24"/>
         </w:rPr>
-        <w:t>1.1.2.7. vueAccueil.fxml</w:t>
-      </w:r>
-    </w:p>
-    <w:p>
-      <w:r>
-        <w:t>nh</w:t>
-      </w:r>
-    </w:p>
-    <w:p>
-      <w:pPr>
+        <w:t xml:space="preserve">1.1.2.9. </w:t>
+      </w:r>
+      <w:proofErr w:type="spellStart"/>
+      <w:r>
         <w:rPr>
           <w:b/>
           <w:color w:val="E36C0A" w:themeColor="accent6" w:themeShade="BF"/>
           <w:sz w:val="24"/>
         </w:rPr>
-      </w:pPr>
-      <w:r>
-        <w:rPr>
-          <w:b/>
+        <w:t>vueFin.fxml</w:t>
+      </w:r>
+      <w:proofErr w:type="spellEnd"/>
+    </w:p>
+    <w:p>
+      <w:proofErr w:type="spellStart"/>
+      <w:proofErr w:type="gramStart"/>
+      <w:r>
+        <w:t>gbf</w:t>
+      </w:r>
+      <w:proofErr w:type="spellEnd"/>
+      <w:proofErr w:type="gramEnd"/>
+    </w:p>
+    <w:p>
+      <w:pPr>
+        <w:rPr>
+          <w:b/>
+          <w:color w:val="E36C0A" w:themeColor="accent6" w:themeShade="BF"/>
+          <w:sz w:val="24"/>
+        </w:rPr>
+      </w:pPr>
+    </w:p>
+    <w:p>
+      <w:pPr>
+        <w:rPr>
+          <w:b/>
+          <w:color w:val="E36C0A" w:themeColor="accent6" w:themeShade="BF"/>
+          <w:sz w:val="24"/>
+        </w:rPr>
+      </w:pPr>
+      <w:r>
+        <w:rPr>
+          <w:b/>
+          <w:color w:val="E36C0A" w:themeColor="accent6" w:themeShade="BF"/>
+          <w:sz w:val="24"/>
+        </w:rPr>
+        <w:t xml:space="preserve">1.1.2.10. </w:t>
+      </w:r>
+      <w:proofErr w:type="spellStart"/>
+      <w:r>
+        <w:rPr>
+          <w:b/>
+          <w:color w:val="E36C0A" w:themeColor="accent6" w:themeShade="BF"/>
+          <w:sz w:val="24"/>
+        </w:rPr>
+        <w:t>vueInfos.fxml</w:t>
+      </w:r>
+      <w:proofErr w:type="spellEnd"/>
+    </w:p>
+    <w:p>
+      <w:proofErr w:type="gramStart"/>
+      <w:r>
+        <w:t>,k</w:t>
+      </w:r>
+      <w:proofErr w:type="gramEnd"/>
+      <w:r>
+        <w:t xml:space="preserve"> </w:t>
+      </w:r>
+    </w:p>
+    <w:p>
+      <w:pPr>
+        <w:rPr>
+          <w:b/>
+          <w:color w:val="E36C0A" w:themeColor="accent6" w:themeShade="BF"/>
+          <w:sz w:val="24"/>
+        </w:rPr>
+      </w:pPr>
+      <w:r>
+        <w:rPr>
+          <w:b/>
+          <w:color w:val="E36C0A" w:themeColor="accent6" w:themeShade="BF"/>
         </w:rPr>
         <w:br/>
       </w:r>
@@ -1707,130 +2805,103 @@
           <w:color w:val="E36C0A" w:themeColor="accent6" w:themeShade="BF"/>
           <w:sz w:val="24"/>
         </w:rPr>
-        <w:t>1.1.2.8. vueBataille.fxml</w:t>
-      </w:r>
-    </w:p>
-    <w:p>
-      <w:r>
-        <w:t>,jhng</w:t>
-      </w:r>
-    </w:p>
-    <w:p>
-      <w:pPr>
+        <w:t>1.1.2.11</w:t>
+      </w:r>
+      <w:r>
         <w:rPr>
           <w:b/>
           <w:color w:val="E36C0A" w:themeColor="accent6" w:themeShade="BF"/>
           <w:sz w:val="24"/>
         </w:rPr>
-      </w:pPr>
+        <w:t xml:space="preserve">. </w:t>
+      </w:r>
+      <w:proofErr w:type="spellStart"/>
       <w:r>
         <w:rPr>
           <w:b/>
           <w:color w:val="E36C0A" w:themeColor="accent6" w:themeShade="BF"/>
+          <w:sz w:val="24"/>
+        </w:rPr>
+        <w:t>vuePause.fxml</w:t>
+      </w:r>
+      <w:proofErr w:type="spellEnd"/>
+    </w:p>
+    <w:p>
+      <w:proofErr w:type="spellStart"/>
+      <w:proofErr w:type="gramStart"/>
+      <w:r>
+        <w:t>jgnfb</w:t>
+      </w:r>
+      <w:proofErr w:type="spellEnd"/>
+      <w:proofErr w:type="gramEnd"/>
+    </w:p>
+    <w:p>
+      <w:pPr>
+        <w:rPr>
+          <w:sz w:val="24"/>
+        </w:rPr>
+      </w:pPr>
+      <w:r>
+        <w:rPr>
+          <w:b/>
         </w:rPr>
         <w:br/>
       </w:r>
       <w:r>
         <w:rPr>
           <w:b/>
-          <w:color w:val="E36C0A" w:themeColor="accent6" w:themeShade="BF"/>
-          <w:sz w:val="24"/>
-        </w:rPr>
-        <w:t xml:space="preserve">1.1.2.9. </w:t>
-      </w:r>
-      <w:r>
-        <w:rPr>
-          <w:b/>
-          <w:color w:val="E36C0A" w:themeColor="accent6" w:themeShade="BF"/>
-          <w:sz w:val="24"/>
-        </w:rPr>
-        <w:t>vueFin.fxml</w:t>
-      </w:r>
-    </w:p>
-    <w:p>
-      <w:r>
-        <w:t>gbf</w:t>
-      </w:r>
-    </w:p>
-    <w:p>
-      <w:pPr>
-        <w:rPr>
-          <w:b/>
-          <w:color w:val="E36C0A" w:themeColor="accent6" w:themeShade="BF"/>
-          <w:sz w:val="24"/>
-        </w:rPr>
-      </w:pPr>
-    </w:p>
-    <w:p>
-      <w:pPr>
-        <w:rPr>
-          <w:b/>
-          <w:color w:val="E36C0A" w:themeColor="accent6" w:themeShade="BF"/>
-          <w:sz w:val="24"/>
-        </w:rPr>
-      </w:pPr>
-      <w:r>
-        <w:rPr>
-          <w:b/>
-          <w:color w:val="E36C0A" w:themeColor="accent6" w:themeShade="BF"/>
-          <w:sz w:val="24"/>
-        </w:rPr>
-        <w:t xml:space="preserve">1.1.2.10. </w:t>
-      </w:r>
-      <w:r>
-        <w:rPr>
-          <w:b/>
-          <w:color w:val="E36C0A" w:themeColor="accent6" w:themeShade="BF"/>
-          <w:sz w:val="24"/>
-        </w:rPr>
-        <w:t>vueInfos.fxml</w:t>
-      </w:r>
-    </w:p>
-    <w:p>
-      <w:r>
-        <w:t xml:space="preserve">,k </w:t>
-      </w:r>
-    </w:p>
-    <w:p>
-      <w:pPr>
-        <w:rPr>
-          <w:b/>
-          <w:color w:val="E36C0A" w:themeColor="accent6" w:themeShade="BF"/>
-          <w:sz w:val="24"/>
-        </w:rPr>
-      </w:pPr>
-      <w:r>
-        <w:rPr>
-          <w:b/>
-          <w:color w:val="E36C0A" w:themeColor="accent6" w:themeShade="BF"/>
+          <w:sz w:val="24"/>
+        </w:rPr>
+        <w:t xml:space="preserve">1.2. </w:t>
+      </w:r>
+      <w:proofErr w:type="spellStart"/>
+      <w:proofErr w:type="gramStart"/>
+      <w:r>
+        <w:rPr>
+          <w:b/>
+          <w:sz w:val="24"/>
+        </w:rPr>
+        <w:t>launcher</w:t>
+      </w:r>
+      <w:proofErr w:type="spellEnd"/>
+      <w:proofErr w:type="gramEnd"/>
+    </w:p>
+    <w:p>
+      <w:r>
+        <w:t>C’est le package permettant de rassembler la classe « Main », celle qui va être lancée au tout début du programme.</w:t>
+      </w:r>
+    </w:p>
+    <w:p>
+      <w:pPr>
+        <w:rPr>
+          <w:color w:val="FF0000"/>
+          <w:sz w:val="24"/>
+        </w:rPr>
+      </w:pPr>
+      <w:r>
+        <w:rPr>
+          <w:b/>
         </w:rPr>
         <w:br/>
       </w:r>
       <w:r>
         <w:rPr>
           <w:b/>
-          <w:color w:val="E36C0A" w:themeColor="accent6" w:themeShade="BF"/>
-          <w:sz w:val="24"/>
-        </w:rPr>
-        <w:t>1.1.2.11</w:t>
-      </w:r>
-      <w:r>
-        <w:rPr>
-          <w:b/>
-          <w:color w:val="E36C0A" w:themeColor="accent6" w:themeShade="BF"/>
-          <w:sz w:val="24"/>
-        </w:rPr>
-        <w:t>. vuePause.fxml</w:t>
-      </w:r>
-    </w:p>
-    <w:p>
-      <w:r>
-        <w:t>jgnfb</w:t>
-      </w:r>
-    </w:p>
-    <w:p>
-      <w:pPr>
-        <w:rPr>
+          <w:color w:val="FF0000"/>
+          <w:sz w:val="24"/>
+        </w:rPr>
+        <w:t>1.2.1. Main</w:t>
+      </w:r>
+    </w:p>
+    <w:p>
+      <w:r>
+        <w:t>N gf</w:t>
+      </w:r>
+    </w:p>
+    <w:p>
+      <w:pPr>
+        <w:rPr>
+          <w:b/>
           <w:sz w:val="24"/>
         </w:rPr>
       </w:pPr>
@@ -1845,39 +2916,53 @@
           <w:b/>
           <w:sz w:val="24"/>
         </w:rPr>
-        <w:t>1.2. launcher</w:t>
-      </w:r>
-    </w:p>
-    <w:p>
-      <w:r>
-        <w:t>C’est le package permettant de rassembler la classe « Main », celle qui va être lancée au tout début du programme.</w:t>
-      </w:r>
-    </w:p>
-    <w:p>
-      <w:pPr>
-        <w:rPr>
-          <w:color w:val="FF0000"/>
-          <w:sz w:val="24"/>
-        </w:rPr>
-      </w:pPr>
-      <w:r>
-        <w:rPr>
-          <w:b/>
-        </w:rPr>
+        <w:t xml:space="preserve">1.3. </w:t>
+      </w:r>
+      <w:proofErr w:type="gramStart"/>
+      <w:r>
+        <w:rPr>
+          <w:b/>
+          <w:sz w:val="24"/>
+        </w:rPr>
+        <w:t>model</w:t>
+      </w:r>
+      <w:proofErr w:type="gramEnd"/>
+    </w:p>
+    <w:p>
+      <w:r>
+        <w:t>C’est le package permettant de rassembler tous les classes en rapport avec ????</w:t>
+      </w:r>
+    </w:p>
+    <w:p>
+      <w:pPr>
+        <w:rPr>
+          <w:b/>
+          <w:sz w:val="24"/>
+        </w:rPr>
+      </w:pPr>
+      <w:r>
         <w:br/>
       </w:r>
       <w:r>
         <w:rPr>
           <w:b/>
-          <w:color w:val="FF0000"/>
-          <w:sz w:val="24"/>
-        </w:rPr>
-        <w:t>1.2.1. Main</w:t>
-      </w:r>
-    </w:p>
-    <w:p>
-      <w:r>
-        <w:t>N gf</w:t>
+          <w:sz w:val="24"/>
+        </w:rPr>
+        <w:t xml:space="preserve">1.3.1. </w:t>
+      </w:r>
+      <w:proofErr w:type="spellStart"/>
+      <w:r>
+        <w:rPr>
+          <w:b/>
+          <w:sz w:val="24"/>
+        </w:rPr>
+        <w:t>IAStrategie</w:t>
+      </w:r>
+      <w:proofErr w:type="spellEnd"/>
+    </w:p>
+    <w:p>
+      <w:r>
+        <w:t>Ce dossier contient l’ensemble des classes, gérant la difficulté de jeu de l’IA.</w:t>
       </w:r>
     </w:p>
     <w:p>
@@ -1898,22 +2983,38 @@
           <w:b/>
           <w:sz w:val="24"/>
         </w:rPr>
-        <w:t>1.3. model</w:t>
-      </w:r>
-    </w:p>
-    <w:p>
-      <w:r>
-        <w:t>C’est le package permettant de rassembler tous les classes en rapport avec ????</w:t>
-      </w:r>
-    </w:p>
-    <w:p>
-      <w:pPr>
-        <w:rPr>
-          <w:b/>
-          <w:sz w:val="24"/>
-        </w:rPr>
-      </w:pPr>
-      <w:r>
+        <w:t xml:space="preserve">1.3.1.1. </w:t>
+      </w:r>
+      <w:proofErr w:type="spellStart"/>
+      <w:r>
+        <w:rPr>
+          <w:b/>
+          <w:sz w:val="24"/>
+        </w:rPr>
+        <w:t>EasyIA</w:t>
+      </w:r>
+      <w:proofErr w:type="spellEnd"/>
+    </w:p>
+    <w:p>
+      <w:proofErr w:type="spellStart"/>
+      <w:proofErr w:type="gramStart"/>
+      <w:r>
+        <w:t>vcn</w:t>
+      </w:r>
+      <w:proofErr w:type="spellEnd"/>
+      <w:proofErr w:type="gramEnd"/>
+    </w:p>
+    <w:p>
+      <w:pPr>
+        <w:rPr>
+          <w:b/>
+          <w:sz w:val="24"/>
+        </w:rPr>
+      </w:pPr>
+      <w:r>
+        <w:rPr>
+          <w:b/>
+        </w:rPr>
         <w:br/>
       </w:r>
       <w:r>
@@ -1921,19 +3022,33 @@
           <w:b/>
           <w:sz w:val="24"/>
         </w:rPr>
-        <w:t>1.3.1. IAStrategie</w:t>
-      </w:r>
-    </w:p>
-    <w:p>
-      <w:r>
-        <w:t>Ce dossier contient l’ensemble des classes, gérant la difficulté de jeu de l’IA.</w:t>
-      </w:r>
-    </w:p>
-    <w:p>
-      <w:pPr>
-        <w:rPr>
-          <w:b/>
-          <w:sz w:val="24"/>
+        <w:t xml:space="preserve">1.3.1.2. </w:t>
+      </w:r>
+      <w:proofErr w:type="spellStart"/>
+      <w:r>
+        <w:rPr>
+          <w:b/>
+          <w:sz w:val="24"/>
+        </w:rPr>
+        <w:t>HardIA</w:t>
+      </w:r>
+      <w:proofErr w:type="spellEnd"/>
+    </w:p>
+    <w:p>
+      <w:proofErr w:type="spellStart"/>
+      <w:proofErr w:type="gramStart"/>
+      <w:r>
+        <w:t>gtref</w:t>
+      </w:r>
+      <w:proofErr w:type="spellEnd"/>
+      <w:proofErr w:type="gramEnd"/>
+    </w:p>
+    <w:p>
+      <w:pPr>
+        <w:rPr>
+          <w:b/>
+          <w:sz w:val="24"/>
+          <w:u w:val="single"/>
         </w:rPr>
       </w:pPr>
       <w:r>
@@ -1946,14 +3061,19 @@
         <w:rPr>
           <w:b/>
           <w:sz w:val="24"/>
-        </w:rPr>
-        <w:t>1.3.1.1. EasyIA</w:t>
-      </w:r>
-    </w:p>
-    <w:p>
-      <w:r>
-        <w:t>vcn</w:t>
-      </w:r>
+          <w:u w:val="single"/>
+        </w:rPr>
+        <w:t>1.3.1.3. IA</w:t>
+      </w:r>
+    </w:p>
+    <w:p>
+      <w:proofErr w:type="spellStart"/>
+      <w:proofErr w:type="gramStart"/>
+      <w:r>
+        <w:t>gte</w:t>
+      </w:r>
+      <w:proofErr w:type="spellEnd"/>
+      <w:proofErr w:type="gramEnd"/>
     </w:p>
     <w:p>
       <w:pPr>
@@ -1974,21 +3094,347 @@
           <w:b/>
           <w:sz w:val="24"/>
         </w:rPr>
-        <w:t>1.3.1.2. HardIA</w:t>
-      </w:r>
-    </w:p>
-    <w:p>
-      <w:r>
-        <w:t>gtref</w:t>
-      </w:r>
-    </w:p>
-    <w:p>
-      <w:pPr>
+        <w:t xml:space="preserve">1.3.1.4. </w:t>
+      </w:r>
+      <w:proofErr w:type="spellStart"/>
+      <w:r>
+        <w:rPr>
+          <w:b/>
+          <w:sz w:val="24"/>
+        </w:rPr>
+        <w:t>IAFactory</w:t>
+      </w:r>
+      <w:proofErr w:type="spellEnd"/>
+    </w:p>
+    <w:p>
+      <w:proofErr w:type="spellStart"/>
+      <w:proofErr w:type="gramStart"/>
+      <w:r>
+        <w:t>gtre</w:t>
+      </w:r>
+      <w:proofErr w:type="spellEnd"/>
+      <w:proofErr w:type="gramEnd"/>
+    </w:p>
+    <w:p>
+      <w:pPr>
+        <w:rPr>
+          <w:b/>
+          <w:sz w:val="24"/>
+        </w:rPr>
+      </w:pPr>
+      <w:r>
+        <w:rPr>
+          <w:b/>
+        </w:rPr>
+        <w:br/>
+      </w:r>
+      <w:r>
+        <w:rPr>
+          <w:b/>
+          <w:sz w:val="24"/>
+        </w:rPr>
+        <w:t xml:space="preserve">1.3.1.5. </w:t>
+      </w:r>
+      <w:proofErr w:type="spellStart"/>
+      <w:r>
+        <w:rPr>
+          <w:b/>
+          <w:sz w:val="24"/>
+        </w:rPr>
+        <w:t>MediumIA</w:t>
+      </w:r>
+      <w:proofErr w:type="spellEnd"/>
+    </w:p>
+    <w:p>
+      <w:proofErr w:type="spellStart"/>
+      <w:proofErr w:type="gramStart"/>
+      <w:r>
+        <w:t>rtefc</w:t>
+      </w:r>
+      <w:proofErr w:type="spellEnd"/>
+      <w:proofErr w:type="gramEnd"/>
+    </w:p>
+    <w:p>
+      <w:pPr>
+        <w:rPr>
+          <w:b/>
+          <w:sz w:val="24"/>
+        </w:rPr>
+      </w:pPr>
+      <w:r>
+        <w:rPr>
+          <w:b/>
+        </w:rPr>
+        <w:br/>
+      </w:r>
+      <w:r>
+        <w:rPr>
+          <w:b/>
+          <w:sz w:val="24"/>
+        </w:rPr>
+        <w:t>1.3.2. Observer</w:t>
+      </w:r>
+    </w:p>
+    <w:p>
+      <w:r>
+        <w:t xml:space="preserve">Ce dossier ???? </w:t>
+      </w:r>
+      <w:proofErr w:type="gramStart"/>
+      <w:r>
+        <w:t>contient</w:t>
+      </w:r>
+      <w:proofErr w:type="gramEnd"/>
+      <w:r>
+        <w:t xml:space="preserve"> les classes permettant de gérer le pattern « Observateur » ????</w:t>
+      </w:r>
+    </w:p>
+    <w:p>
+      <w:pPr>
+        <w:rPr>
+          <w:color w:val="00B050"/>
+          <w:sz w:val="24"/>
+        </w:rPr>
+      </w:pPr>
+      <w:r>
+        <w:rPr>
+          <w:b/>
+        </w:rPr>
+        <w:br/>
+      </w:r>
+      <w:r>
+        <w:rPr>
+          <w:b/>
+          <w:color w:val="00B050"/>
+          <w:sz w:val="24"/>
+        </w:rPr>
+        <w:t xml:space="preserve">1.3.2.1. </w:t>
+      </w:r>
+      <w:proofErr w:type="spellStart"/>
+      <w:r>
+        <w:rPr>
+          <w:b/>
+          <w:color w:val="00B050"/>
+          <w:sz w:val="24"/>
+        </w:rPr>
+        <w:t>IObserver</w:t>
+      </w:r>
+      <w:proofErr w:type="spellEnd"/>
+    </w:p>
+    <w:p>
+      <w:proofErr w:type="spellStart"/>
+      <w:proofErr w:type="gramStart"/>
+      <w:r>
+        <w:t>fdc</w:t>
+      </w:r>
+      <w:proofErr w:type="spellEnd"/>
+      <w:proofErr w:type="gramEnd"/>
+    </w:p>
+    <w:p>
+      <w:pPr>
+        <w:rPr>
+          <w:b/>
+          <w:sz w:val="24"/>
+        </w:rPr>
+      </w:pPr>
+      <w:r>
+        <w:rPr>
+          <w:b/>
+        </w:rPr>
+        <w:br/>
+      </w:r>
+      <w:r>
+        <w:rPr>
+          <w:b/>
+          <w:sz w:val="24"/>
+        </w:rPr>
+        <w:t>1.3.2.2. Partie</w:t>
+      </w:r>
+    </w:p>
+    <w:p>
+      <w:proofErr w:type="spellStart"/>
+      <w:proofErr w:type="gramStart"/>
+      <w:r>
+        <w:t>asz</w:t>
+      </w:r>
+      <w:proofErr w:type="spellEnd"/>
+      <w:proofErr w:type="gramEnd"/>
+    </w:p>
+    <w:p>
+      <w:pPr>
+        <w:rPr>
+          <w:sz w:val="24"/>
+        </w:rPr>
+      </w:pPr>
+      <w:r>
+        <w:rPr>
+          <w:b/>
+        </w:rPr>
+        <w:br/>
+      </w:r>
+      <w:r>
         <w:rPr>
           <w:b/>
           <w:sz w:val="24"/>
           <w:u w:val="single"/>
         </w:rPr>
+        <w:t xml:space="preserve">1.3.2.3. </w:t>
+      </w:r>
+      <w:proofErr w:type="spellStart"/>
+      <w:r>
+        <w:rPr>
+          <w:b/>
+          <w:sz w:val="24"/>
+          <w:u w:val="single"/>
+        </w:rPr>
+        <w:t>Subject</w:t>
+      </w:r>
+      <w:proofErr w:type="spellEnd"/>
+    </w:p>
+    <w:p>
+      <w:proofErr w:type="spellStart"/>
+      <w:r>
+        <w:t>U^po</w:t>
+      </w:r>
+      <w:proofErr w:type="spellEnd"/>
+    </w:p>
+    <w:p>
+      <w:pPr>
+        <w:rPr>
+          <w:b/>
+        </w:rPr>
+      </w:pPr>
+    </w:p>
+    <w:p>
+      <w:pPr>
+        <w:rPr>
+          <w:sz w:val="24"/>
+        </w:rPr>
+      </w:pPr>
+      <w:r>
+        <w:rPr>
+          <w:b/>
+          <w:sz w:val="24"/>
+        </w:rPr>
+        <w:t xml:space="preserve">1.3.3. </w:t>
+      </w:r>
+      <w:proofErr w:type="spellStart"/>
+      <w:r>
+        <w:rPr>
+          <w:b/>
+          <w:sz w:val="24"/>
+        </w:rPr>
+        <w:t>Util</w:t>
+      </w:r>
+      <w:proofErr w:type="spellEnd"/>
+    </w:p>
+    <w:p>
+      <w:proofErr w:type="spellStart"/>
+      <w:r>
+        <w:t>Fd</w:t>
+      </w:r>
+      <w:proofErr w:type="spellEnd"/>
+    </w:p>
+    <w:p/>
+    <w:p>
+      <w:pPr>
+        <w:rPr>
+          <w:b/>
+          <w:sz w:val="24"/>
+        </w:rPr>
+      </w:pPr>
+      <w:r>
+        <w:rPr>
+          <w:b/>
+          <w:sz w:val="24"/>
+        </w:rPr>
+        <w:t xml:space="preserve">1.3.3.1 </w:t>
+      </w:r>
+      <w:proofErr w:type="spellStart"/>
+      <w:r>
+        <w:rPr>
+          <w:b/>
+          <w:sz w:val="24"/>
+        </w:rPr>
+        <w:t>ScoreReader</w:t>
+      </w:r>
+      <w:proofErr w:type="spellEnd"/>
+    </w:p>
+    <w:p>
+      <w:r>
+        <w:t>Fg</w:t>
+      </w:r>
+    </w:p>
+    <w:p/>
+    <w:p>
+      <w:pPr>
+        <w:rPr>
+          <w:b/>
+          <w:sz w:val="24"/>
+        </w:rPr>
+      </w:pPr>
+      <w:r>
+        <w:rPr>
+          <w:b/>
+          <w:sz w:val="24"/>
+        </w:rPr>
+        <w:t xml:space="preserve">1.3.3.2. </w:t>
+      </w:r>
+      <w:proofErr w:type="spellStart"/>
+      <w:r>
+        <w:rPr>
+          <w:b/>
+          <w:sz w:val="24"/>
+        </w:rPr>
+        <w:t>ScoreWriter</w:t>
+      </w:r>
+      <w:proofErr w:type="spellEnd"/>
+    </w:p>
+    <w:p>
+      <w:proofErr w:type="spellStart"/>
+      <w:r>
+        <w:t>Ryjk</w:t>
+      </w:r>
+      <w:proofErr w:type="spellEnd"/>
+    </w:p>
+    <w:p/>
+    <w:p>
+      <w:pPr>
+        <w:rPr>
+          <w:b/>
+          <w:sz w:val="24"/>
+        </w:rPr>
+      </w:pPr>
+      <w:r>
+        <w:rPr>
+          <w:b/>
+          <w:sz w:val="24"/>
+        </w:rPr>
+        <w:t xml:space="preserve">1.3.3.3. </w:t>
+      </w:r>
+      <w:proofErr w:type="spellStart"/>
+      <w:r>
+        <w:rPr>
+          <w:b/>
+          <w:sz w:val="24"/>
+        </w:rPr>
+        <w:t>SoundBox</w:t>
+      </w:r>
+      <w:proofErr w:type="spellEnd"/>
+    </w:p>
+    <w:p>
+      <w:proofErr w:type="gramStart"/>
+      <w:r>
+        <w:lastRenderedPageBreak/>
+        <w:t>kyu</w:t>
+      </w:r>
+      <w:proofErr w:type="gramEnd"/>
+    </w:p>
+    <w:p>
+      <w:pPr>
+        <w:rPr>
+          <w:b/>
+          <w:sz w:val="24"/>
+        </w:rPr>
       </w:pPr>
       <w:r>
         <w:rPr>
@@ -2000,15 +3446,32 @@
         <w:rPr>
           <w:b/>
           <w:sz w:val="24"/>
-          <w:u w:val="single"/>
-        </w:rPr>
-        <w:t>1.3.1.3. IA</w:t>
-      </w:r>
-    </w:p>
-    <w:p>
-      <w:r>
-        <w:t>gte</w:t>
-      </w:r>
+        </w:rPr>
+        <w:t>1.3.4</w:t>
+      </w:r>
+      <w:r>
+        <w:rPr>
+          <w:b/>
+          <w:sz w:val="24"/>
+        </w:rPr>
+        <w:t xml:space="preserve">. </w:t>
+      </w:r>
+      <w:proofErr w:type="spellStart"/>
+      <w:r>
+        <w:rPr>
+          <w:b/>
+          <w:sz w:val="24"/>
+        </w:rPr>
+        <w:t>Difficulty</w:t>
+      </w:r>
+      <w:proofErr w:type="spellEnd"/>
+    </w:p>
+    <w:p>
+      <w:proofErr w:type="spellStart"/>
+      <w:r>
+        <w:t>Mo^po</w:t>
+      </w:r>
+      <w:proofErr w:type="spellEnd"/>
     </w:p>
     <w:p>
       <w:pPr>
@@ -2028,18 +3491,37 @@
           <w:b/>
           <w:sz w:val="24"/>
         </w:rPr>
-        <w:t>1.3.1.4. IAFactory</w:t>
-      </w:r>
-    </w:p>
-    <w:p>
-      <w:r>
-        <w:t>gtre</w:t>
-      </w:r>
-    </w:p>
-    <w:p>
-      <w:pPr>
-        <w:rPr>
-          <w:b/>
+        <w:t>1.3.5</w:t>
+      </w:r>
+      <w:r>
+        <w:rPr>
+          <w:b/>
+          <w:sz w:val="24"/>
+        </w:rPr>
+        <w:t xml:space="preserve">. </w:t>
+      </w:r>
+      <w:proofErr w:type="spellStart"/>
+      <w:r>
+        <w:rPr>
+          <w:b/>
+          <w:sz w:val="24"/>
+        </w:rPr>
+        <w:t>GrilleMdl</w:t>
+      </w:r>
+      <w:proofErr w:type="spellEnd"/>
+    </w:p>
+    <w:p>
+      <w:proofErr w:type="spellStart"/>
+      <w:proofErr w:type="gramStart"/>
+      <w:r>
+        <w:t>bnc</w:t>
+      </w:r>
+      <w:proofErr w:type="spellEnd"/>
+      <w:proofErr w:type="gramEnd"/>
+    </w:p>
+    <w:p>
+      <w:pPr>
+        <w:rPr>
           <w:sz w:val="24"/>
         </w:rPr>
       </w:pPr>
@@ -2054,144 +3536,25 @@
           <w:b/>
           <w:sz w:val="24"/>
         </w:rPr>
-        <w:t>1.3.1.5. MediumIA</w:t>
-      </w:r>
-    </w:p>
-    <w:p>
-      <w:r>
-        <w:t>rtefc</w:t>
-      </w:r>
-    </w:p>
-    <w:p>
-      <w:pPr>
-        <w:rPr>
-          <w:b/>
-          <w:sz w:val="24"/>
-        </w:rPr>
-      </w:pPr>
-      <w:r>
-        <w:rPr>
-          <w:b/>
-        </w:rPr>
-        <w:br/>
-      </w:r>
-      <w:r>
-        <w:rPr>
-          <w:b/>
-          <w:sz w:val="24"/>
-        </w:rPr>
-        <w:t>1.3.2. Observer</w:t>
-      </w:r>
-    </w:p>
-    <w:p>
-      <w:r>
-        <w:t>Ce dossier ???? contient les classes permettant de gérer le pattern « Observateur » ????</w:t>
-      </w:r>
-    </w:p>
-    <w:p>
-      <w:pPr>
-        <w:rPr>
-          <w:color w:val="00B050"/>
-          <w:sz w:val="24"/>
-        </w:rPr>
-      </w:pPr>
-      <w:r>
-        <w:rPr>
-          <w:b/>
-        </w:rPr>
-        <w:br/>
-      </w:r>
-      <w:r>
-        <w:rPr>
-          <w:b/>
-          <w:color w:val="00B050"/>
-          <w:sz w:val="24"/>
-        </w:rPr>
-        <w:t>1.3.2.1. IObserver</w:t>
-      </w:r>
-    </w:p>
-    <w:p>
-      <w:r>
-        <w:t>fdc</w:t>
-      </w:r>
-    </w:p>
-    <w:p>
-      <w:pPr>
-        <w:rPr>
-          <w:b/>
-          <w:sz w:val="24"/>
-        </w:rPr>
-      </w:pPr>
-      <w:r>
-        <w:rPr>
-          <w:b/>
-        </w:rPr>
-        <w:br/>
-      </w:r>
-      <w:r>
-        <w:rPr>
-          <w:b/>
-          <w:sz w:val="24"/>
-        </w:rPr>
-        <w:t>1.3.2.2. Partie</w:t>
-      </w:r>
-    </w:p>
-    <w:p>
-      <w:r>
-        <w:t>asz</w:t>
-      </w:r>
-    </w:p>
-    <w:p>
-      <w:pPr>
-        <w:rPr>
-          <w:sz w:val="24"/>
-        </w:rPr>
-      </w:pPr>
-      <w:r>
-        <w:rPr>
-          <w:b/>
-        </w:rPr>
-        <w:br/>
-      </w:r>
-      <w:r>
-        <w:rPr>
-          <w:b/>
-          <w:sz w:val="24"/>
-          <w:u w:val="single"/>
-        </w:rPr>
-        <w:t>1.3.2.3. Subject</w:t>
-      </w:r>
-    </w:p>
-    <w:p>
-      <w:r>
-        <w:t>U^po</w:t>
-      </w:r>
-    </w:p>
-    <w:p>
-      <w:pPr>
-        <w:rPr>
-          <w:b/>
-        </w:rPr>
-      </w:pPr>
-    </w:p>
-    <w:p>
-      <w:pPr>
-        <w:rPr>
-          <w:sz w:val="24"/>
-        </w:rPr>
-      </w:pPr>
-      <w:r>
-        <w:rPr>
-          <w:b/>
-          <w:sz w:val="24"/>
-        </w:rPr>
-        <w:t>1.3.3. Util</w:t>
-      </w:r>
-    </w:p>
-    <w:p>
-      <w:r>
-        <w:t>Fd</w:t>
-      </w:r>
+        <w:t>1.3.6</w:t>
+      </w:r>
+      <w:r>
+        <w:rPr>
+          <w:b/>
+          <w:sz w:val="24"/>
+        </w:rPr>
+        <w:t>. Point</w:t>
+      </w:r>
+    </w:p>
+    <w:p>
+      <w:proofErr w:type="spellStart"/>
+      <w:r>
+        <w:t>R</w:t>
+      </w:r>
+      <w:r>
+        <w:t>hgf</w:t>
+      </w:r>
+      <w:proofErr w:type="spellEnd"/>
     </w:p>
     <w:p/>
     <w:p>
@@ -2206,177 +3569,20 @@
           <w:b/>
           <w:sz w:val="24"/>
         </w:rPr>
-        <w:t>1.3.3.1 ScoreReader</w:t>
-      </w:r>
-    </w:p>
-    <w:p>
-      <w:r>
-        <w:t>Fg</w:t>
-      </w:r>
-    </w:p>
-    <w:p/>
-    <w:p>
-      <w:pPr>
-        <w:rPr>
-          <w:b/>
-          <w:sz w:val="24"/>
-        </w:rPr>
-      </w:pPr>
-      <w:r>
-        <w:rPr>
-          <w:b/>
-          <w:sz w:val="24"/>
-        </w:rPr>
-        <w:t>1.3.3.2. ScoreWriter</w:t>
-      </w:r>
-    </w:p>
-    <w:p>
-      <w:r>
-        <w:t>Ryjk</w:t>
-      </w:r>
-    </w:p>
-    <w:p/>
-    <w:p>
-      <w:pPr>
-        <w:rPr>
-          <w:b/>
-          <w:sz w:val="24"/>
-        </w:rPr>
-      </w:pPr>
-      <w:r>
-        <w:rPr>
-          <w:b/>
-          <w:sz w:val="24"/>
-        </w:rPr>
-        <w:t>1.3.3.3. SoundBox</w:t>
-      </w:r>
-    </w:p>
-    <w:p>
-      <w:r>
-        <w:t>kyu</w:t>
-      </w:r>
-    </w:p>
-    <w:p>
-      <w:pPr>
-        <w:rPr>
-          <w:b/>
-          <w:sz w:val="24"/>
-        </w:rPr>
-      </w:pPr>
-      <w:r>
-        <w:rPr>
-          <w:b/>
-        </w:rPr>
-        <w:br/>
-      </w:r>
-      <w:r>
-        <w:rPr>
-          <w:b/>
-          <w:sz w:val="24"/>
-        </w:rPr>
-        <w:t>1.3.4</w:t>
-      </w:r>
-      <w:r>
-        <w:rPr>
-          <w:b/>
-          <w:sz w:val="24"/>
-        </w:rPr>
-        <w:t>. Difficulty</w:t>
-      </w:r>
-    </w:p>
-    <w:p>
-      <w:r>
-        <w:t>Mo^po</w:t>
-      </w:r>
-    </w:p>
-    <w:p>
-      <w:pPr>
-        <w:rPr>
-          <w:b/>
-          <w:sz w:val="24"/>
-        </w:rPr>
-      </w:pPr>
-      <w:r>
-        <w:rPr>
-          <w:b/>
-        </w:rPr>
-        <w:br/>
-      </w:r>
-      <w:r>
-        <w:rPr>
-          <w:b/>
-          <w:sz w:val="24"/>
-        </w:rPr>
-        <w:t>1.3.5</w:t>
-      </w:r>
-      <w:r>
-        <w:rPr>
-          <w:b/>
-          <w:sz w:val="24"/>
-        </w:rPr>
-        <w:t>. GrilleMdl</w:t>
-      </w:r>
-    </w:p>
-    <w:p>
-      <w:r>
-        <w:t>bnc</w:t>
-      </w:r>
-    </w:p>
-    <w:p>
-      <w:pPr>
-        <w:rPr>
-          <w:sz w:val="24"/>
-        </w:rPr>
-      </w:pPr>
-      <w:r>
-        <w:rPr>
-          <w:b/>
-        </w:rPr>
-        <w:br/>
-      </w:r>
-      <w:r>
-        <w:rPr>
-          <w:b/>
-          <w:sz w:val="24"/>
-        </w:rPr>
-        <w:t>1.3.6</w:t>
-      </w:r>
-      <w:r>
-        <w:rPr>
-          <w:b/>
-          <w:sz w:val="24"/>
-        </w:rPr>
-        <w:t>. Point</w:t>
-      </w:r>
-    </w:p>
-    <w:p>
-      <w:r>
-        <w:t>R</w:t>
-      </w:r>
-      <w:r>
-        <w:t>hgf</w:t>
-      </w:r>
-    </w:p>
-    <w:p/>
-    <w:p>
-      <w:pPr>
-        <w:rPr>
-          <w:b/>
-          <w:sz w:val="24"/>
-        </w:rPr>
-      </w:pPr>
-      <w:r>
-        <w:rPr>
-          <w:b/>
-          <w:sz w:val="24"/>
-        </w:rPr>
         <w:t>1.3.7. Score</w:t>
       </w:r>
     </w:p>
     <w:p>
-      <w:r>
-        <w:t>,nhbg</w:t>
-      </w:r>
+      <w:proofErr w:type="gramStart"/>
+      <w:r>
+        <w:t>,</w:t>
+      </w:r>
+      <w:proofErr w:type="spellStart"/>
+      <w:r>
+        <w:t>nhbg</w:t>
+      </w:r>
+      <w:proofErr w:type="spellEnd"/>
+      <w:proofErr w:type="gramEnd"/>
     </w:p>
     <w:sectPr>
       <w:pgSz w:w="11906" w:h="16838"/>

</xml_diff>